<commit_message>
email deletion change email listing method
</commit_message>
<xml_diff>
--- a/limitations.docx
+++ b/limitations.docx
@@ -7,7 +7,40 @@
         <w:pStyle w:val="segoeui"/>
       </w:pPr>
       <w:r>
-        <w:t>-error checking was not focussed on</w:t>
+        <w:t>-</w:t>
+      </w:r>
+      <w:r>
+        <w:rPr>
+          <w:rFonts w:hint="eastAsia"/>
+        </w:rPr>
+        <w:t>E</w:t>
+      </w:r>
+      <w:r>
+        <w:t>rror checking was not focussed on</w:t>
+      </w:r>
+      <w:r>
+        <w:rPr>
+          <w:rFonts w:hint="eastAsia"/>
+        </w:rPr>
+        <w:t xml:space="preserve">.  This is particularly noticable for many ranged input prompts (i.e., </w:t>
+      </w:r>
+      <w:r>
+        <w:t>“</w:t>
+      </w:r>
+      <w:r>
+        <w:rPr>
+          <w:rFonts w:hint="eastAsia"/>
+        </w:rPr>
+        <w:t>choose an id to edit</w:t>
+      </w:r>
+      <w:r>
+        <w:t>”</w:t>
+      </w:r>
+      <w:r>
+        <w:rPr>
+          <w:rFonts w:hint="eastAsia"/>
+        </w:rPr>
+        <w:t>), where inputting an out of range, non existent id, or incorrect type of data, for example, string when expecting an integer, will most likely crash the program.  Since input verification was not a requirement, it is recommended not to give the program invalid input.</w:t>
       </w:r>
     </w:p>
     <w:p>
@@ -146,6 +179,9 @@
     <w:p>
       <w:pPr>
         <w:pStyle w:val="segoeui"/>
+        <w:rPr>
+          <w:rFonts w:hint="eastAsia"/>
+        </w:rPr>
       </w:pPr>
       <w:r>
         <w:rPr>
@@ -160,25 +196,139 @@
         <w:rPr>
           <w:rFonts w:hint="eastAsia"/>
         </w:rPr>
-        <w:t>t be editted in a traditional sense, when you are able to navigate the original text and make modifications, you can only reinput a whole</w:t>
+        <w:t>t be editted in a traditional sense, when you are able to navigate the original text and make modifications, you can only reinput a whole new essay which updates the field.  But it wasn</w:t>
+      </w:r>
+      <w:r>
+        <w:t>’</w:t>
+      </w:r>
+      <w:r>
+        <w:rPr>
+          <w:rFonts w:hint="eastAsia"/>
+        </w:rPr>
+        <w:t>t really in the requirements that we must be able to directly edit the essay.</w:t>
+      </w:r>
+    </w:p>
+    <w:p>
+      <w:pPr>
+        <w:pStyle w:val="segoeui"/>
+        <w:rPr>
+          <w:rFonts w:hint="eastAsia"/>
+        </w:rPr>
+      </w:pPr>
+      <w:r>
+        <w:rPr>
+          <w:rFonts w:hint="eastAsia"/>
+        </w:rPr>
+        <w:t>-</w:t>
+      </w:r>
+      <w:r>
+        <w:rPr>
+          <w:rFonts w:hint="eastAsia"/>
+        </w:rPr>
+        <w:t>I</w:t>
+      </w:r>
+      <w:r>
+        <w:rPr>
+          <w:rFonts w:hint="eastAsia"/>
+        </w:rPr>
+        <w:t xml:space="preserve">nconsistent </w:t>
+      </w:r>
+      <w:r>
+        <w:rPr>
+          <w:rFonts w:hint="eastAsia"/>
+        </w:rPr>
+        <w:t>UI choices</w:t>
+      </w:r>
+      <w:r>
+        <w:rPr>
+          <w:rFonts w:hint="eastAsia"/>
+        </w:rPr>
+        <w:t>.  I didn</w:t>
+      </w:r>
+      <w:r>
+        <w:t>’</w:t>
+      </w:r>
+      <w:r>
+        <w:rPr>
+          <w:rFonts w:hint="eastAsia"/>
+        </w:rPr>
+        <w:t>t really pay attention to if the choices started at 0 or 1, and it kind of randomly switches around.</w:t>
+      </w:r>
+      <w:r>
+        <w:rPr>
+          <w:rFonts w:hint="eastAsia"/>
+        </w:rPr>
+        <w:t xml:space="preserve">  Additionally, sometimes each choice is given a relative number, and sometimes each choice is the id of the choice, if applicable.</w:t>
+      </w:r>
+      <w:r>
+        <w:rPr>
+          <w:rFonts w:hint="eastAsia"/>
+        </w:rPr>
+        <w:t xml:space="preserve">  Please be careful selecting choices </w:t>
+      </w:r>
+      <w:r>
+        <w:t>–</w:t>
+      </w:r>
+      <w:r>
+        <w:rPr>
+          <w:rFonts w:hint="eastAsia"/>
+        </w:rPr>
+        <w:t xml:space="preserve"> I </w:t>
+      </w:r>
+      <w:r>
+        <w:t>don’t</w:t>
+      </w:r>
+      <w:r>
+        <w:rPr>
+          <w:rFonts w:hint="eastAsia"/>
+        </w:rPr>
+        <w:t xml:space="preserve"> think I wrote any confirmation message prompts.</w:t>
+      </w:r>
+    </w:p>
+    <w:p>
+      <w:pPr>
+        <w:pStyle w:val="segoeui"/>
+        <w:rPr>
+          <w:rFonts w:hint="eastAsia"/>
+        </w:rPr>
+      </w:pPr>
+      <w:r>
+        <w:rPr>
+          <w:rFonts w:hint="eastAsia"/>
+        </w:rPr>
+        <w:t>-The character limits for the varchar attributes in the database might be considered rather small.</w:t>
       </w:r>
       <w:bookmarkStart w:id="0" w:name="_GoBack"/>
       <w:bookmarkEnd w:id="0"/>
-      <w:r>
-        <w:rPr>
-          <w:rFonts w:hint="eastAsia"/>
-        </w:rPr>
-        <w:t xml:space="preserve"> new essay which updates the field.  But it wasn</w:t>
-      </w:r>
-      <w:r>
-        <w:t>’</w:t>
-      </w:r>
-      <w:r>
-        <w:rPr>
-          <w:rFonts w:hint="eastAsia"/>
-        </w:rPr>
-        <w:t>t really in the requirements that we must be able to directly edit the essay.</w:t>
-      </w:r>
+    </w:p>
+    <w:p>
+      <w:pPr>
+        <w:pStyle w:val="segoeui"/>
+        <w:rPr>
+          <w:rFonts w:hint="eastAsia"/>
+        </w:rPr>
+      </w:pPr>
+    </w:p>
+    <w:p>
+      <w:pPr>
+        <w:pStyle w:val="segoeui"/>
+        <w:rPr>
+          <w:rFonts w:hint="eastAsia"/>
+        </w:rPr>
+      </w:pPr>
+    </w:p>
+    <w:p>
+      <w:pPr>
+        <w:pStyle w:val="segoeui"/>
+        <w:rPr>
+          <w:rFonts w:hint="eastAsia"/>
+        </w:rPr>
+      </w:pPr>
+    </w:p>
+    <w:p>
+      <w:pPr>
+        <w:pStyle w:val="segoeui"/>
+      </w:pPr>
     </w:p>
     <w:sectPr>
       <w:pgSz w:w="12240" w:h="15840"/>

</xml_diff>

<commit_message>
update proj reqs pdf +limitations
</commit_message>
<xml_diff>
--- a/limitations.docx
+++ b/limitations.docx
@@ -298,8 +298,144 @@
         </w:rPr>
         <w:t>-The character limits for the varchar attributes in the database might be considered rather small.</w:t>
       </w:r>
+    </w:p>
+    <w:p>
+      <w:pPr>
+        <w:pStyle w:val="segoeui"/>
+        <w:rPr>
+          <w:rFonts w:hint="eastAsia"/>
+        </w:rPr>
+      </w:pPr>
+      <w:r>
+        <w:rPr>
+          <w:rFonts w:hint="eastAsia"/>
+        </w:rPr>
+        <w:t>-No value limitations outside of those required.  Although there are some values that could have been limited, for example, keeping GPA between 0 and 4, this is not done as it was not an explicit requirement.  However, relationship constraints between the main required entities are in place, for example, a student cannot create an application for a degree that does not exist</w:t>
+      </w:r>
+    </w:p>
+    <w:p>
+      <w:pPr>
+        <w:pStyle w:val="segoeui"/>
+        <w:rPr>
+          <w:rFonts w:hint="eastAsia"/>
+        </w:rPr>
+      </w:pPr>
+      <w:r>
+        <w:rPr>
+          <w:rFonts w:hint="eastAsia"/>
+        </w:rPr>
+        <w:t>-Cascade deletions.  There were not requirements on what should happen should deletion events occur, and so I kept it simple to conserve time, and have deletions cascade.  Please note that additional data may be lost when deleting something.  For example, deleting a degree requirement will delete all the answers to that question.  This is in place so a student cannot answer a question that does not exist.  Adding the question</w:t>
+      </w:r>
       <w:bookmarkStart w:id="0" w:name="_GoBack"/>
       <w:bookmarkEnd w:id="0"/>
+      <w:r>
+        <w:rPr>
+          <w:rFonts w:hint="eastAsia"/>
+        </w:rPr>
+        <w:t xml:space="preserve"> again will not recover the answers.</w:t>
+      </w:r>
+    </w:p>
+    <w:p>
+      <w:pPr>
+        <w:pStyle w:val="segoeui"/>
+        <w:rPr>
+          <w:rFonts w:hint="eastAsia"/>
+        </w:rPr>
+      </w:pPr>
+    </w:p>
+    <w:p>
+      <w:pPr>
+        <w:pStyle w:val="segoeui"/>
+        <w:rPr>
+          <w:rFonts w:hint="eastAsia"/>
+        </w:rPr>
+      </w:pPr>
+    </w:p>
+    <w:p>
+      <w:pPr>
+        <w:pStyle w:val="segoeui"/>
+        <w:rPr>
+          <w:rFonts w:hint="eastAsia"/>
+        </w:rPr>
+      </w:pPr>
+    </w:p>
+    <w:p>
+      <w:pPr>
+        <w:pStyle w:val="segoeui"/>
+        <w:rPr>
+          <w:rFonts w:hint="eastAsia"/>
+        </w:rPr>
+      </w:pPr>
+    </w:p>
+    <w:p>
+      <w:pPr>
+        <w:pStyle w:val="segoeui"/>
+        <w:rPr>
+          <w:rFonts w:hint="eastAsia"/>
+        </w:rPr>
+      </w:pPr>
+    </w:p>
+    <w:p>
+      <w:pPr>
+        <w:pStyle w:val="segoeui"/>
+        <w:rPr>
+          <w:rFonts w:hint="eastAsia"/>
+        </w:rPr>
+      </w:pPr>
+    </w:p>
+    <w:p>
+      <w:pPr>
+        <w:pStyle w:val="segoeui"/>
+        <w:rPr>
+          <w:rFonts w:hint="eastAsia"/>
+        </w:rPr>
+      </w:pPr>
+    </w:p>
+    <w:p>
+      <w:pPr>
+        <w:pStyle w:val="segoeui"/>
+        <w:rPr>
+          <w:rFonts w:hint="eastAsia"/>
+        </w:rPr>
+      </w:pPr>
+    </w:p>
+    <w:p>
+      <w:pPr>
+        <w:pStyle w:val="segoeui"/>
+        <w:rPr>
+          <w:rFonts w:hint="eastAsia"/>
+        </w:rPr>
+      </w:pPr>
+    </w:p>
+    <w:p>
+      <w:pPr>
+        <w:pStyle w:val="segoeui"/>
+        <w:rPr>
+          <w:rFonts w:hint="eastAsia"/>
+        </w:rPr>
+      </w:pPr>
+    </w:p>
+    <w:p>
+      <w:pPr>
+        <w:pStyle w:val="segoeui"/>
+        <w:rPr>
+          <w:rFonts w:hint="eastAsia"/>
+        </w:rPr>
+      </w:pPr>
+    </w:p>
+    <w:p>
+      <w:pPr>
+        <w:pStyle w:val="segoeui"/>
+        <w:rPr>
+          <w:rFonts w:hint="eastAsia"/>
+        </w:rPr>
+      </w:pPr>
+      <w:r>
+        <w:rPr>
+          <w:rFonts w:hint="eastAsia"/>
+        </w:rPr>
+        <w:t xml:space="preserve"> </w:t>
+      </w:r>
     </w:p>
     <w:p>
       <w:pPr>

</xml_diff>

<commit_message>
+table drop and data backup
</commit_message>
<xml_diff>
--- a/limitations.docx
+++ b/limitations.docx
@@ -1,6 +1,6 @@
 
 <file path=word/document.xml><?xml version="1.0" encoding="utf-8"?>
-<w:document xmlns:wpc="http://schemas.microsoft.com/office/word/2010/wordprocessingCanvas" xmlns:mc="http://schemas.openxmlformats.org/markup-compatibility/2006" xmlns:o="urn:schemas-microsoft-com:office:office" xmlns:r="http://schemas.openxmlformats.org/officeDocument/2006/relationships" xmlns:m="http://schemas.openxmlformats.org/officeDocument/2006/math" xmlns:v="urn:schemas-microsoft-com:vml" xmlns:wp14="http://schemas.microsoft.com/office/word/2010/wordprocessingDrawing" xmlns:wp="http://schemas.openxmlformats.org/drawingml/2006/wordprocessingDrawing" xmlns:w10="urn:schemas-microsoft-com:office:word" xmlns:w="http://schemas.openxmlformats.org/wordprocessingml/2006/main" xmlns:w14="http://schemas.microsoft.com/office/word/2010/wordml" xmlns:wpg="http://schemas.microsoft.com/office/word/2010/wordprocessingGroup" xmlns:wpi="http://schemas.microsoft.com/office/word/2010/wordprocessingInk" xmlns:wne="http://schemas.microsoft.com/office/word/2006/wordml" xmlns:wps="http://schemas.microsoft.com/office/word/2010/wordprocessingShape" mc:Ignorable="w14 wp14">
+<w:document xmlns:wpc="http://schemas.microsoft.com/office/word/2010/wordprocessingCanvas" xmlns:mc="http://schemas.openxmlformats.org/markup-compatibility/2006" xmlns:o="urn:schemas-microsoft-com:office:office" xmlns:r="http://schemas.openxmlformats.org/officeDocument/2006/relationships" xmlns:m="http://schemas.openxmlformats.org/officeDocument/2006/math" xmlns:v="urn:schemas-microsoft-com:vml" xmlns:wp14="http://schemas.microsoft.com/office/word/2010/wordprocessingDrawing" xmlns:wp="http://schemas.openxmlformats.org/drawingml/2006/wordprocessingDrawing" xmlns:w10="urn:schemas-microsoft-com:office:word" xmlns:w="http://schemas.openxmlformats.org/wordprocessingml/2006/main" xmlns:w14="http://schemas.microsoft.com/office/word/2010/wordml" xmlns:w15="http://schemas.microsoft.com/office/word/2012/wordml" xmlns:wpg="http://schemas.microsoft.com/office/word/2010/wordprocessingGroup" xmlns:wpi="http://schemas.microsoft.com/office/word/2010/wordprocessingInk" xmlns:wne="http://schemas.microsoft.com/office/word/2006/wordml" xmlns:wps="http://schemas.microsoft.com/office/word/2010/wordprocessingShape" mc:Ignorable="w14 w15 wp14">
   <w:body>
     <w:p>
       <w:pPr>
@@ -321,16 +321,6 @@
       </w:r>
       <w:bookmarkStart w:id="0" w:name="_GoBack"/>
       <w:bookmarkEnd w:id="0"/>
-    </w:p>
-    <w:p>
-      <w:pPr>
-        <w:pStyle w:val="segoeui"/>
-      </w:pPr>
-    </w:p>
-    <w:p>
-      <w:pPr>
-        <w:pStyle w:val="segoeui"/>
-      </w:pPr>
     </w:p>
     <w:p>
       <w:pPr>
@@ -414,7 +404,7 @@
 </file>
 
 <file path=word/styles.xml><?xml version="1.0" encoding="utf-8"?>
-<w:styles xmlns:mc="http://schemas.openxmlformats.org/markup-compatibility/2006" xmlns:r="http://schemas.openxmlformats.org/officeDocument/2006/relationships" xmlns:w="http://schemas.openxmlformats.org/wordprocessingml/2006/main" xmlns:w14="http://schemas.microsoft.com/office/word/2010/wordml" mc:Ignorable="w14">
+<w:styles xmlns:mc="http://schemas.openxmlformats.org/markup-compatibility/2006" xmlns:r="http://schemas.openxmlformats.org/officeDocument/2006/relationships" xmlns:w="http://schemas.openxmlformats.org/wordprocessingml/2006/main" xmlns:w14="http://schemas.microsoft.com/office/word/2010/wordml" xmlns:w15="http://schemas.microsoft.com/office/word/2012/wordml" mc:Ignorable="w14 w15">
   <w:docDefaults>
     <w:rPrDefault>
       <w:rPr>
@@ -430,422 +420,378 @@
       </w:pPr>
     </w:pPrDefault>
   </w:docDefaults>
-  <w:latentStyles w:defLockedState="0" w:defUIPriority="99" w:defSemiHidden="1" w:defUnhideWhenUsed="1" w:defQFormat="0" w:count="267">
-    <w:lsdException w:name="Normal" w:semiHidden="0" w:uiPriority="0" w:unhideWhenUsed="0" w:qFormat="1"/>
-    <w:lsdException w:name="heading 1" w:semiHidden="0" w:uiPriority="9" w:unhideWhenUsed="0" w:qFormat="1"/>
-    <w:lsdException w:name="heading 2" w:uiPriority="9" w:qFormat="1"/>
-    <w:lsdException w:name="heading 3" w:uiPriority="9" w:qFormat="1"/>
-    <w:lsdException w:name="heading 4" w:uiPriority="9" w:qFormat="1"/>
-    <w:lsdException w:name="heading 5" w:uiPriority="9" w:qFormat="1"/>
-    <w:lsdException w:name="heading 6" w:uiPriority="9" w:qFormat="1"/>
-    <w:lsdException w:name="heading 7" w:uiPriority="9" w:qFormat="1"/>
-    <w:lsdException w:name="heading 8" w:uiPriority="9" w:qFormat="1"/>
-    <w:lsdException w:name="heading 9" w:uiPriority="9" w:qFormat="1"/>
-    <w:lsdException w:name="toc 1" w:uiPriority="39"/>
-    <w:lsdException w:name="toc 2" w:uiPriority="39"/>
-    <w:lsdException w:name="toc 3" w:uiPriority="39"/>
-    <w:lsdException w:name="toc 4" w:uiPriority="39"/>
-    <w:lsdException w:name="toc 5" w:uiPriority="39"/>
-    <w:lsdException w:name="toc 6" w:uiPriority="39"/>
-    <w:lsdException w:name="toc 7" w:uiPriority="39"/>
-    <w:lsdException w:name="toc 8" w:uiPriority="39"/>
-    <w:lsdException w:name="toc 9" w:uiPriority="39"/>
-    <w:lsdException w:name="caption" w:uiPriority="35" w:qFormat="1"/>
-    <w:lsdException w:name="Title" w:semiHidden="0" w:uiPriority="10" w:unhideWhenUsed="0" w:qFormat="1"/>
-    <w:lsdException w:name="Default Paragraph Font" w:uiPriority="1"/>
-    <w:lsdException w:name="Subtitle" w:semiHidden="0" w:uiPriority="11" w:unhideWhenUsed="0" w:qFormat="1"/>
-    <w:lsdException w:name="Strong" w:semiHidden="0" w:uiPriority="22" w:unhideWhenUsed="0" w:qFormat="1"/>
-    <w:lsdException w:name="Emphasis" w:semiHidden="0" w:uiPriority="20" w:unhideWhenUsed="0" w:qFormat="1"/>
-    <w:lsdException w:name="Table Grid" w:semiHidden="0" w:uiPriority="39" w:unhideWhenUsed="0"/>
-    <w:lsdException w:name="Placeholder Text" w:unhideWhenUsed="0"/>
-    <w:lsdException w:name="No Spacing" w:semiHidden="0" w:uiPriority="1" w:unhideWhenUsed="0" w:qFormat="1"/>
-    <w:lsdException w:name="Light Shading" w:semiHidden="0" w:uiPriority="60" w:unhideWhenUsed="0"/>
-    <w:lsdException w:name="Light List" w:semiHidden="0" w:uiPriority="61" w:unhideWhenUsed="0"/>
-    <w:lsdException w:name="Light Grid" w:semiHidden="0" w:uiPriority="62" w:unhideWhenUsed="0"/>
-    <w:lsdException w:name="Medium Shading 1" w:semiHidden="0" w:uiPriority="63" w:unhideWhenUsed="0"/>
-    <w:lsdException w:name="Medium Shading 2" w:semiHidden="0" w:uiPriority="64" w:unhideWhenUsed="0"/>
-    <w:lsdException w:name="Medium List 1" w:semiHidden="0" w:uiPriority="65" w:unhideWhenUsed="0"/>
-    <w:lsdException w:name="Medium List 2" w:semiHidden="0" w:uiPriority="66" w:unhideWhenUsed="0"/>
-    <w:lsdException w:name="Medium Grid 1" w:semiHidden="0" w:uiPriority="67" w:unhideWhenUsed="0"/>
-    <w:lsdException w:name="Medium Grid 2" w:semiHidden="0" w:uiPriority="68" w:unhideWhenUsed="0"/>
-    <w:lsdException w:name="Medium Grid 3" w:semiHidden="0" w:uiPriority="69" w:unhideWhenUsed="0"/>
-    <w:lsdException w:name="Dark List" w:semiHidden="0" w:uiPriority="70" w:unhideWhenUsed="0"/>
-    <w:lsdException w:name="Colorful Shading" w:semiHidden="0" w:uiPriority="71" w:unhideWhenUsed="0"/>
-    <w:lsdException w:name="Colorful List" w:semiHidden="0" w:uiPriority="72" w:unhideWhenUsed="0"/>
-    <w:lsdException w:name="Colorful Grid" w:semiHidden="0" w:uiPriority="73" w:unhideWhenUsed="0"/>
-    <w:lsdException w:name="Light Shading Accent 1" w:semiHidden="0" w:uiPriority="60" w:unhideWhenUsed="0"/>
-    <w:lsdException w:name="Light List Accent 1" w:semiHidden="0" w:uiPriority="61" w:unhideWhenUsed="0"/>
-    <w:lsdException w:name="Light Grid Accent 1" w:semiHidden="0" w:uiPriority="62" w:unhideWhenUsed="0"/>
-    <w:lsdException w:name="Medium Shading 1 Accent 1" w:semiHidden="0" w:uiPriority="63" w:unhideWhenUsed="0"/>
-    <w:lsdException w:name="Medium Shading 2 Accent 1" w:semiHidden="0" w:uiPriority="64" w:unhideWhenUsed="0"/>
-    <w:lsdException w:name="Medium List 1 Accent 1" w:semiHidden="0" w:uiPriority="65" w:unhideWhenUsed="0"/>
-    <w:lsdException w:name="Revision" w:unhideWhenUsed="0"/>
-    <w:lsdException w:name="List Paragraph" w:semiHidden="0" w:uiPriority="34" w:unhideWhenUsed="0" w:qFormat="1"/>
-    <w:lsdException w:name="Quote" w:semiHidden="0" w:uiPriority="29" w:unhideWhenUsed="0" w:qFormat="1"/>
-    <w:lsdException w:name="Intense Quote" w:semiHidden="0" w:uiPriority="30" w:unhideWhenUsed="0" w:qFormat="1"/>
-    <w:lsdException w:name="Medium List 2 Accent 1" w:semiHidden="0" w:uiPriority="66" w:unhideWhenUsed="0"/>
-    <w:lsdException w:name="Medium Grid 1 Accent 1" w:semiHidden="0" w:uiPriority="67" w:unhideWhenUsed="0"/>
-    <w:lsdException w:name="Medium Grid 2 Accent 1" w:semiHidden="0" w:uiPriority="68" w:unhideWhenUsed="0"/>
-    <w:lsdException w:name="Medium Grid 3 Accent 1" w:semiHidden="0" w:uiPriority="69" w:unhideWhenUsed="0"/>
-    <w:lsdException w:name="Dark List Accent 1" w:semiHidden="0" w:uiPriority="70" w:unhideWhenUsed="0"/>
-    <w:lsdException w:name="Colorful Shading Accent 1" w:semiHidden="0" w:uiPriority="71" w:unhideWhenUsed="0"/>
-    <w:lsdException w:name="Colorful List Accent 1" w:semiHidden="0" w:uiPriority="72" w:unhideWhenUsed="0"/>
-    <w:lsdException w:name="Colorful Grid Accent 1" w:semiHidden="0" w:uiPriority="73" w:unhideWhenUsed="0"/>
-    <w:lsdException w:name="Light Shading Accent 2" w:semiHidden="0" w:uiPriority="60" w:unhideWhenUsed="0"/>
-    <w:lsdException w:name="Light List Accent 2" w:semiHidden="0" w:uiPriority="61" w:unhideWhenUsed="0"/>
-    <w:lsdException w:name="Light Grid Accent 2" w:semiHidden="0" w:uiPriority="62" w:unhideWhenUsed="0"/>
-    <w:lsdException w:name="Medium Shading 1 Accent 2" w:semiHidden="0" w:uiPriority="63" w:unhideWhenUsed="0"/>
-    <w:lsdException w:name="Medium Shading 2 Accent 2" w:semiHidden="0" w:uiPriority="64" w:unhideWhenUsed="0"/>
-    <w:lsdException w:name="Medium List 1 Accent 2" w:semiHidden="0" w:uiPriority="65" w:unhideWhenUsed="0"/>
-    <w:lsdException w:name="Medium List 2 Accent 2" w:semiHidden="0" w:uiPriority="66" w:unhideWhenUsed="0"/>
-    <w:lsdException w:name="Medium Grid 1 Accent 2" w:semiHidden="0" w:uiPriority="67" w:unhideWhenUsed="0"/>
-    <w:lsdException w:name="Medium Grid 2 Accent 2" w:semiHidden="0" w:uiPriority="68" w:unhideWhenUsed="0"/>
-    <w:lsdException w:name="Medium Grid 3 Accent 2" w:semiHidden="0" w:uiPriority="69" w:unhideWhenUsed="0"/>
-    <w:lsdException w:name="Dark List Accent 2" w:semiHidden="0" w:uiPriority="70" w:unhideWhenUsed="0"/>
-    <w:lsdException w:name="Colorful Shading Accent 2" w:semiHidden="0" w:uiPriority="71" w:unhideWhenUsed="0"/>
-    <w:lsdException w:name="Colorful List Accent 2" w:semiHidden="0" w:uiPriority="72" w:unhideWhenUsed="0"/>
-    <w:lsdException w:name="Colorful Grid Accent 2" w:semiHidden="0" w:uiPriority="73" w:unhideWhenUsed="0"/>
-    <w:lsdException w:name="Light Shading Accent 3" w:semiHidden="0" w:uiPriority="60" w:unhideWhenUsed="0"/>
-    <w:lsdException w:name="Light List Accent 3" w:semiHidden="0" w:uiPriority="61" w:unhideWhenUsed="0"/>
-    <w:lsdException w:name="Light Grid Accent 3" w:semiHidden="0" w:uiPriority="62" w:unhideWhenUsed="0"/>
-    <w:lsdException w:name="Medium Shading 1 Accent 3" w:semiHidden="0" w:uiPriority="63" w:unhideWhenUsed="0"/>
-    <w:lsdException w:name="Medium Shading 2 Accent 3" w:semiHidden="0" w:uiPriority="64" w:unhideWhenUsed="0"/>
-    <w:lsdException w:name="Medium List 1 Accent 3" w:semiHidden="0" w:uiPriority="65" w:unhideWhenUsed="0"/>
-    <w:lsdException w:name="Medium List 2 Accent 3" w:semiHidden="0" w:uiPriority="66" w:unhideWhenUsed="0"/>
-    <w:lsdException w:name="Medium Grid 1 Accent 3" w:semiHidden="0" w:uiPriority="67" w:unhideWhenUsed="0"/>
-    <w:lsdException w:name="Medium Grid 2 Accent 3" w:semiHidden="0" w:uiPriority="68" w:unhideWhenUsed="0"/>
-    <w:lsdException w:name="Medium Grid 3 Accent 3" w:semiHidden="0" w:uiPriority="69" w:unhideWhenUsed="0"/>
-    <w:lsdException w:name="Dark List Accent 3" w:semiHidden="0" w:uiPriority="70" w:unhideWhenUsed="0"/>
-    <w:lsdException w:name="Colorful Shading Accent 3" w:semiHidden="0" w:uiPriority="71" w:unhideWhenUsed="0"/>
-    <w:lsdException w:name="Colorful List Accent 3" w:semiHidden="0" w:uiPriority="72" w:unhideWhenUsed="0"/>
-    <w:lsdException w:name="Colorful Grid Accent 3" w:semiHidden="0" w:uiPriority="73" w:unhideWhenUsed="0"/>
-    <w:lsdException w:name="Light Shading Accent 4" w:semiHidden="0" w:uiPriority="60" w:unhideWhenUsed="0"/>
-    <w:lsdException w:name="Light List Accent 4" w:semiHidden="0" w:uiPriority="61" w:unhideWhenUsed="0"/>
-    <w:lsdException w:name="Light Grid Accent 4" w:semiHidden="0" w:uiPriority="62" w:unhideWhenUsed="0"/>
-    <w:lsdException w:name="Medium Shading 1 Accent 4" w:semiHidden="0" w:uiPriority="63" w:unhideWhenUsed="0"/>
-    <w:lsdException w:name="Medium Shading 2 Accent 4" w:semiHidden="0" w:uiPriority="64" w:unhideWhenUsed="0"/>
-    <w:lsdException w:name="Medium List 1 Accent 4" w:semiHidden="0" w:uiPriority="65" w:unhideWhenUsed="0"/>
-    <w:lsdException w:name="Medium List 2 Accent 4" w:semiHidden="0" w:uiPriority="66" w:unhideWhenUsed="0"/>
-    <w:lsdException w:name="Medium Grid 1 Accent 4" w:semiHidden="0" w:uiPriority="67" w:unhideWhenUsed="0"/>
-    <w:lsdException w:name="Medium Grid 2 Accent 4" w:semiHidden="0" w:uiPriority="68" w:unhideWhenUsed="0"/>
-    <w:lsdException w:name="Medium Grid 3 Accent 4" w:semiHidden="0" w:uiPriority="69" w:unhideWhenUsed="0"/>
-    <w:lsdException w:name="Dark List Accent 4" w:semiHidden="0" w:uiPriority="70" w:unhideWhenUsed="0"/>
-    <w:lsdException w:name="Colorful Shading Accent 4" w:semiHidden="0" w:uiPriority="71" w:unhideWhenUsed="0"/>
-    <w:lsdException w:name="Colorful List Accent 4" w:semiHidden="0" w:uiPriority="72" w:unhideWhenUsed="0"/>
-    <w:lsdException w:name="Colorful Grid Accent 4" w:semiHidden="0" w:uiPriority="73" w:unhideWhenUsed="0"/>
-    <w:lsdException w:name="Light Shading Accent 5" w:semiHidden="0" w:uiPriority="60" w:unhideWhenUsed="0"/>
-    <w:lsdException w:name="Light List Accent 5" w:semiHidden="0" w:uiPriority="61" w:unhideWhenUsed="0"/>
-    <w:lsdException w:name="Light Grid Accent 5" w:semiHidden="0" w:uiPriority="62" w:unhideWhenUsed="0"/>
-    <w:lsdException w:name="Medium Shading 1 Accent 5" w:semiHidden="0" w:uiPriority="63" w:unhideWhenUsed="0"/>
-    <w:lsdException w:name="Medium Shading 2 Accent 5" w:semiHidden="0" w:uiPriority="64" w:unhideWhenUsed="0"/>
-    <w:lsdException w:name="Medium List 1 Accent 5" w:semiHidden="0" w:uiPriority="65" w:unhideWhenUsed="0"/>
-    <w:lsdException w:name="Medium List 2 Accent 5" w:semiHidden="0" w:uiPriority="66" w:unhideWhenUsed="0"/>
-    <w:lsdException w:name="Medium Grid 1 Accent 5" w:semiHidden="0" w:uiPriority="67" w:unhideWhenUsed="0"/>
-    <w:lsdException w:name="Medium Grid 2 Accent 5" w:semiHidden="0" w:uiPriority="68" w:unhideWhenUsed="0"/>
-    <w:lsdException w:name="Medium Grid 3 Accent 5" w:semiHidden="0" w:uiPriority="69" w:unhideWhenUsed="0"/>
-    <w:lsdException w:name="Dark List Accent 5" w:semiHidden="0" w:uiPriority="70" w:unhideWhenUsed="0"/>
-    <w:lsdException w:name="Colorful Shading Accent 5" w:semiHidden="0" w:uiPriority="71" w:unhideWhenUsed="0"/>
-    <w:lsdException w:name="Colorful List Accent 5" w:semiHidden="0" w:uiPriority="72" w:unhideWhenUsed="0"/>
-    <w:lsdException w:name="Colorful Grid Accent 5" w:semiHidden="0" w:uiPriority="73" w:unhideWhenUsed="0"/>
-    <w:lsdException w:name="Light Shading Accent 6" w:semiHidden="0" w:uiPriority="60" w:unhideWhenUsed="0"/>
-    <w:lsdException w:name="Light List Accent 6" w:semiHidden="0" w:uiPriority="61" w:unhideWhenUsed="0"/>
-    <w:lsdException w:name="Light Grid Accent 6" w:semiHidden="0" w:uiPriority="62" w:unhideWhenUsed="0"/>
-    <w:lsdException w:name="Medium Shading 1 Accent 6" w:semiHidden="0" w:uiPriority="63" w:unhideWhenUsed="0"/>
-    <w:lsdException w:name="Medium Shading 2 Accent 6" w:semiHidden="0" w:uiPriority="64" w:unhideWhenUsed="0"/>
-    <w:lsdException w:name="Medium List 1 Accent 6" w:semiHidden="0" w:uiPriority="65" w:unhideWhenUsed="0"/>
-    <w:lsdException w:name="Medium List 2 Accent 6" w:semiHidden="0" w:uiPriority="66" w:unhideWhenUsed="0"/>
-    <w:lsdException w:name="Medium Grid 1 Accent 6" w:semiHidden="0" w:uiPriority="67" w:unhideWhenUsed="0"/>
-    <w:lsdException w:name="Medium Grid 2 Accent 6" w:semiHidden="0" w:uiPriority="68" w:unhideWhenUsed="0"/>
-    <w:lsdException w:name="Medium Grid 3 Accent 6" w:semiHidden="0" w:uiPriority="69" w:unhideWhenUsed="0"/>
-    <w:lsdException w:name="Dark List Accent 6" w:semiHidden="0" w:uiPriority="70" w:unhideWhenUsed="0"/>
-    <w:lsdException w:name="Colorful Shading Accent 6" w:semiHidden="0" w:uiPriority="71" w:unhideWhenUsed="0"/>
-    <w:lsdException w:name="Colorful List Accent 6" w:semiHidden="0" w:uiPriority="72" w:unhideWhenUsed="0"/>
-    <w:lsdException w:name="Colorful Grid Accent 6" w:semiHidden="0" w:uiPriority="73" w:unhideWhenUsed="0"/>
-    <w:lsdException w:name="Subtle Emphasis" w:semiHidden="0" w:uiPriority="19" w:unhideWhenUsed="0" w:qFormat="1"/>
-    <w:lsdException w:name="Intense Emphasis" w:semiHidden="0" w:uiPriority="21" w:unhideWhenUsed="0" w:qFormat="1"/>
-    <w:lsdException w:name="Subtle Reference" w:semiHidden="0" w:uiPriority="31" w:unhideWhenUsed="0" w:qFormat="1"/>
-    <w:lsdException w:name="Intense Reference" w:semiHidden="0" w:uiPriority="32" w:unhideWhenUsed="0" w:qFormat="1"/>
-    <w:lsdException w:name="Book Title" w:semiHidden="0" w:uiPriority="33" w:unhideWhenUsed="0" w:qFormat="1"/>
-    <w:lsdException w:name="Bibliography" w:uiPriority="37"/>
-    <w:lsdException w:name="TOC Heading" w:uiPriority="39" w:qFormat="1"/>
-  </w:latentStyles>
-  <w:style w:type="paragraph" w:default="1" w:styleId="Normal">
-    <w:name w:val="Normal"/>
-    <w:qFormat/>
-    <w:rPr>
-      <w:lang w:val="en-GB"/>
-    </w:rPr>
-  </w:style>
-  <w:style w:type="character" w:default="1" w:styleId="DefaultParagraphFont">
-    <w:name w:val="Default Paragraph Font"/>
-    <w:uiPriority w:val="1"/>
-    <w:semiHidden/>
-    <w:unhideWhenUsed/>
-  </w:style>
-  <w:style w:type="table" w:default="1" w:styleId="TableNormal">
-    <w:name w:val="Normal Table"/>
-    <w:uiPriority w:val="99"/>
-    <w:semiHidden/>
-    <w:unhideWhenUsed/>
-    <w:tblPr>
-      <w:tblInd w:w="0" w:type="dxa"/>
-      <w:tblCellMar>
-        <w:top w:w="0" w:type="dxa"/>
-        <w:left w:w="108" w:type="dxa"/>
-        <w:bottom w:w="0" w:type="dxa"/>
-        <w:right w:w="108" w:type="dxa"/>
-      </w:tblCellMar>
-    </w:tblPr>
-  </w:style>
-  <w:style w:type="numbering" w:default="1" w:styleId="NoList">
-    <w:name w:val="No List"/>
-    <w:uiPriority w:val="99"/>
-    <w:semiHidden/>
-    <w:unhideWhenUsed/>
-  </w:style>
-  <w:style w:type="paragraph" w:customStyle="1" w:styleId="segoeui">
-    <w:name w:val="segoe ui"/>
-    <w:basedOn w:val="NoSpacing"/>
-    <w:link w:val="segoeuiChar"/>
-    <w:qFormat/>
-    <w:rsid w:val="00FC0DDB"/>
-    <w:rPr>
-      <w:rFonts w:ascii="Segoe UI" w:hAnsi="Segoe UI"/>
-      <w:sz w:val="21"/>
-    </w:rPr>
-  </w:style>
-  <w:style w:type="character" w:customStyle="1" w:styleId="segoeuiChar">
-    <w:name w:val="segoe ui Char"/>
-    <w:basedOn w:val="DefaultParagraphFont"/>
-    <w:link w:val="segoeui"/>
-    <w:rsid w:val="00FC0DDB"/>
-    <w:rPr>
-      <w:rFonts w:ascii="Segoe UI" w:hAnsi="Segoe UI"/>
-      <w:sz w:val="21"/>
-    </w:rPr>
-  </w:style>
-  <w:style w:type="paragraph" w:styleId="NoSpacing">
-    <w:name w:val="No Spacing"/>
-    <w:uiPriority w:val="1"/>
-    <w:qFormat/>
-    <w:rsid w:val="00FC0DDB"/>
-    <w:pPr>
-      <w:spacing w:after="0" w:line="240" w:lineRule="auto"/>
-    </w:pPr>
-  </w:style>
-  <w:style w:type="paragraph" w:customStyle="1" w:styleId="segoe">
-    <w:name w:val="segoe"/>
-    <w:basedOn w:val="Header"/>
-    <w:link w:val="segoeChar"/>
-    <w:qFormat/>
-    <w:rsid w:val="00455BB0"/>
-    <w:pPr>
-      <w:tabs>
-        <w:tab w:val="clear" w:pos="4419"/>
-        <w:tab w:val="clear" w:pos="8838"/>
-        <w:tab w:val="center" w:pos="4680"/>
-        <w:tab w:val="right" w:pos="9360"/>
-      </w:tabs>
-    </w:pPr>
-    <w:rPr>
-      <w:rFonts w:ascii="Segoe UI" w:hAnsi="Segoe UI" w:cs="Segoe UI"/>
-      <w:sz w:val="21"/>
-      <w:szCs w:val="21"/>
-    </w:rPr>
-  </w:style>
-  <w:style w:type="character" w:customStyle="1" w:styleId="segoeChar">
-    <w:name w:val="segoe Char"/>
-    <w:basedOn w:val="HeaderChar"/>
-    <w:link w:val="segoe"/>
-    <w:rsid w:val="00455BB0"/>
-    <w:rPr>
-      <w:rFonts w:ascii="Segoe UI" w:hAnsi="Segoe UI" w:cs="Segoe UI"/>
-      <w:sz w:val="21"/>
-      <w:szCs w:val="21"/>
-    </w:rPr>
-  </w:style>
-  <w:style w:type="paragraph" w:styleId="Header">
-    <w:name w:val="header"/>
-    <w:basedOn w:val="Normal"/>
-    <w:link w:val="HeaderChar"/>
-    <w:uiPriority w:val="99"/>
-    <w:semiHidden/>
-    <w:unhideWhenUsed/>
-    <w:rsid w:val="00455BB0"/>
-    <w:pPr>
-      <w:tabs>
-        <w:tab w:val="center" w:pos="4419"/>
-        <w:tab w:val="right" w:pos="8838"/>
-      </w:tabs>
-      <w:spacing w:after="0" w:line="240" w:lineRule="auto"/>
-    </w:pPr>
-  </w:style>
-  <w:style w:type="character" w:customStyle="1" w:styleId="HeaderChar">
-    <w:name w:val="Header Char"/>
-    <w:basedOn w:val="DefaultParagraphFont"/>
-    <w:link w:val="Header"/>
-    <w:uiPriority w:val="99"/>
-    <w:semiHidden/>
-    <w:rsid w:val="00455BB0"/>
-  </w:style>
-</w:styles>
-</file>
-
-<file path=word/stylesWithEffects.xml><?xml version="1.0" encoding="utf-8"?>
-<w:styles xmlns:wpc="http://schemas.microsoft.com/office/word/2010/wordprocessingCanvas" xmlns:mc="http://schemas.openxmlformats.org/markup-compatibility/2006" xmlns:o="urn:schemas-microsoft-com:office:office" xmlns:r="http://schemas.openxmlformats.org/officeDocument/2006/relationships" xmlns:m="http://schemas.openxmlformats.org/officeDocument/2006/math" xmlns:v="urn:schemas-microsoft-com:vml" xmlns:wp14="http://schemas.microsoft.com/office/word/2010/wordprocessingDrawing" xmlns:wp="http://schemas.openxmlformats.org/drawingml/2006/wordprocessingDrawing" xmlns:w10="urn:schemas-microsoft-com:office:word" xmlns:w="http://schemas.openxmlformats.org/wordprocessingml/2006/main" xmlns:w14="http://schemas.microsoft.com/office/word/2010/wordml" xmlns:wpg="http://schemas.microsoft.com/office/word/2010/wordprocessingGroup" xmlns:wpi="http://schemas.microsoft.com/office/word/2010/wordprocessingInk" xmlns:wne="http://schemas.microsoft.com/office/word/2006/wordml" xmlns:wps="http://schemas.microsoft.com/office/word/2010/wordprocessingShape" mc:Ignorable="w14 wp14">
-  <w:docDefaults>
-    <w:rPrDefault>
-      <w:rPr>
-        <w:rFonts w:asciiTheme="minorHAnsi" w:eastAsiaTheme="minorEastAsia" w:hAnsiTheme="minorHAnsi" w:cstheme="minorBidi"/>
-        <w:sz w:val="22"/>
-        <w:szCs w:val="22"/>
-        <w:lang w:val="en-US" w:eastAsia="ja-JP" w:bidi="ar-SA"/>
-      </w:rPr>
-    </w:rPrDefault>
-    <w:pPrDefault>
-      <w:pPr>
-        <w:spacing w:after="160" w:line="259" w:lineRule="auto"/>
-      </w:pPr>
-    </w:pPrDefault>
-  </w:docDefaults>
-  <w:latentStyles w:defLockedState="0" w:defUIPriority="99" w:defSemiHidden="1" w:defUnhideWhenUsed="1" w:defQFormat="0" w:count="267">
-    <w:lsdException w:name="Normal" w:semiHidden="0" w:uiPriority="0" w:unhideWhenUsed="0" w:qFormat="1"/>
-    <w:lsdException w:name="heading 1" w:semiHidden="0" w:uiPriority="9" w:unhideWhenUsed="0" w:qFormat="1"/>
-    <w:lsdException w:name="heading 2" w:uiPriority="9" w:qFormat="1"/>
-    <w:lsdException w:name="heading 3" w:uiPriority="9" w:qFormat="1"/>
-    <w:lsdException w:name="heading 4" w:uiPriority="9" w:qFormat="1"/>
-    <w:lsdException w:name="heading 5" w:uiPriority="9" w:qFormat="1"/>
-    <w:lsdException w:name="heading 6" w:uiPriority="9" w:qFormat="1"/>
-    <w:lsdException w:name="heading 7" w:uiPriority="9" w:qFormat="1"/>
-    <w:lsdException w:name="heading 8" w:uiPriority="9" w:qFormat="1"/>
-    <w:lsdException w:name="heading 9" w:uiPriority="9" w:qFormat="1"/>
-    <w:lsdException w:name="toc 1" w:uiPriority="39"/>
-    <w:lsdException w:name="toc 2" w:uiPriority="39"/>
-    <w:lsdException w:name="toc 3" w:uiPriority="39"/>
-    <w:lsdException w:name="toc 4" w:uiPriority="39"/>
-    <w:lsdException w:name="toc 5" w:uiPriority="39"/>
-    <w:lsdException w:name="toc 6" w:uiPriority="39"/>
-    <w:lsdException w:name="toc 7" w:uiPriority="39"/>
-    <w:lsdException w:name="toc 8" w:uiPriority="39"/>
-    <w:lsdException w:name="toc 9" w:uiPriority="39"/>
-    <w:lsdException w:name="caption" w:uiPriority="35" w:qFormat="1"/>
-    <w:lsdException w:name="Title" w:semiHidden="0" w:uiPriority="10" w:unhideWhenUsed="0" w:qFormat="1"/>
-    <w:lsdException w:name="Default Paragraph Font" w:uiPriority="1"/>
-    <w:lsdException w:name="Subtitle" w:semiHidden="0" w:uiPriority="11" w:unhideWhenUsed="0" w:qFormat="1"/>
-    <w:lsdException w:name="Strong" w:semiHidden="0" w:uiPriority="22" w:unhideWhenUsed="0" w:qFormat="1"/>
-    <w:lsdException w:name="Emphasis" w:semiHidden="0" w:uiPriority="20" w:unhideWhenUsed="0" w:qFormat="1"/>
-    <w:lsdException w:name="Table Grid" w:semiHidden="0" w:uiPriority="39" w:unhideWhenUsed="0"/>
-    <w:lsdException w:name="Placeholder Text" w:unhideWhenUsed="0"/>
-    <w:lsdException w:name="No Spacing" w:semiHidden="0" w:uiPriority="1" w:unhideWhenUsed="0" w:qFormat="1"/>
-    <w:lsdException w:name="Light Shading" w:semiHidden="0" w:uiPriority="60" w:unhideWhenUsed="0"/>
-    <w:lsdException w:name="Light List" w:semiHidden="0" w:uiPriority="61" w:unhideWhenUsed="0"/>
-    <w:lsdException w:name="Light Grid" w:semiHidden="0" w:uiPriority="62" w:unhideWhenUsed="0"/>
-    <w:lsdException w:name="Medium Shading 1" w:semiHidden="0" w:uiPriority="63" w:unhideWhenUsed="0"/>
-    <w:lsdException w:name="Medium Shading 2" w:semiHidden="0" w:uiPriority="64" w:unhideWhenUsed="0"/>
-    <w:lsdException w:name="Medium List 1" w:semiHidden="0" w:uiPriority="65" w:unhideWhenUsed="0"/>
-    <w:lsdException w:name="Medium List 2" w:semiHidden="0" w:uiPriority="66" w:unhideWhenUsed="0"/>
-    <w:lsdException w:name="Medium Grid 1" w:semiHidden="0" w:uiPriority="67" w:unhideWhenUsed="0"/>
-    <w:lsdException w:name="Medium Grid 2" w:semiHidden="0" w:uiPriority="68" w:unhideWhenUsed="0"/>
-    <w:lsdException w:name="Medium Grid 3" w:semiHidden="0" w:uiPriority="69" w:unhideWhenUsed="0"/>
-    <w:lsdException w:name="Dark List" w:semiHidden="0" w:uiPriority="70" w:unhideWhenUsed="0"/>
-    <w:lsdException w:name="Colorful Shading" w:semiHidden="0" w:uiPriority="71" w:unhideWhenUsed="0"/>
-    <w:lsdException w:name="Colorful List" w:semiHidden="0" w:uiPriority="72" w:unhideWhenUsed="0"/>
-    <w:lsdException w:name="Colorful Grid" w:semiHidden="0" w:uiPriority="73" w:unhideWhenUsed="0"/>
-    <w:lsdException w:name="Light Shading Accent 1" w:semiHidden="0" w:uiPriority="60" w:unhideWhenUsed="0"/>
-    <w:lsdException w:name="Light List Accent 1" w:semiHidden="0" w:uiPriority="61" w:unhideWhenUsed="0"/>
-    <w:lsdException w:name="Light Grid Accent 1" w:semiHidden="0" w:uiPriority="62" w:unhideWhenUsed="0"/>
-    <w:lsdException w:name="Medium Shading 1 Accent 1" w:semiHidden="0" w:uiPriority="63" w:unhideWhenUsed="0"/>
-    <w:lsdException w:name="Medium Shading 2 Accent 1" w:semiHidden="0" w:uiPriority="64" w:unhideWhenUsed="0"/>
-    <w:lsdException w:name="Medium List 1 Accent 1" w:semiHidden="0" w:uiPriority="65" w:unhideWhenUsed="0"/>
-    <w:lsdException w:name="Revision" w:unhideWhenUsed="0"/>
-    <w:lsdException w:name="List Paragraph" w:semiHidden="0" w:uiPriority="34" w:unhideWhenUsed="0" w:qFormat="1"/>
-    <w:lsdException w:name="Quote" w:semiHidden="0" w:uiPriority="29" w:unhideWhenUsed="0" w:qFormat="1"/>
-    <w:lsdException w:name="Intense Quote" w:semiHidden="0" w:uiPriority="30" w:unhideWhenUsed="0" w:qFormat="1"/>
-    <w:lsdException w:name="Medium List 2 Accent 1" w:semiHidden="0" w:uiPriority="66" w:unhideWhenUsed="0"/>
-    <w:lsdException w:name="Medium Grid 1 Accent 1" w:semiHidden="0" w:uiPriority="67" w:unhideWhenUsed="0"/>
-    <w:lsdException w:name="Medium Grid 2 Accent 1" w:semiHidden="0" w:uiPriority="68" w:unhideWhenUsed="0"/>
-    <w:lsdException w:name="Medium Grid 3 Accent 1" w:semiHidden="0" w:uiPriority="69" w:unhideWhenUsed="0"/>
-    <w:lsdException w:name="Dark List Accent 1" w:semiHidden="0" w:uiPriority="70" w:unhideWhenUsed="0"/>
-    <w:lsdException w:name="Colorful Shading Accent 1" w:semiHidden="0" w:uiPriority="71" w:unhideWhenUsed="0"/>
-    <w:lsdException w:name="Colorful List Accent 1" w:semiHidden="0" w:uiPriority="72" w:unhideWhenUsed="0"/>
-    <w:lsdException w:name="Colorful Grid Accent 1" w:semiHidden="0" w:uiPriority="73" w:unhideWhenUsed="0"/>
-    <w:lsdException w:name="Light Shading Accent 2" w:semiHidden="0" w:uiPriority="60" w:unhideWhenUsed="0"/>
-    <w:lsdException w:name="Light List Accent 2" w:semiHidden="0" w:uiPriority="61" w:unhideWhenUsed="0"/>
-    <w:lsdException w:name="Light Grid Accent 2" w:semiHidden="0" w:uiPriority="62" w:unhideWhenUsed="0"/>
-    <w:lsdException w:name="Medium Shading 1 Accent 2" w:semiHidden="0" w:uiPriority="63" w:unhideWhenUsed="0"/>
-    <w:lsdException w:name="Medium Shading 2 Accent 2" w:semiHidden="0" w:uiPriority="64" w:unhideWhenUsed="0"/>
-    <w:lsdException w:name="Medium List 1 Accent 2" w:semiHidden="0" w:uiPriority="65" w:unhideWhenUsed="0"/>
-    <w:lsdException w:name="Medium List 2 Accent 2" w:semiHidden="0" w:uiPriority="66" w:unhideWhenUsed="0"/>
-    <w:lsdException w:name="Medium Grid 1 Accent 2" w:semiHidden="0" w:uiPriority="67" w:unhideWhenUsed="0"/>
-    <w:lsdException w:name="Medium Grid 2 Accent 2" w:semiHidden="0" w:uiPriority="68" w:unhideWhenUsed="0"/>
-    <w:lsdException w:name="Medium Grid 3 Accent 2" w:semiHidden="0" w:uiPriority="69" w:unhideWhenUsed="0"/>
-    <w:lsdException w:name="Dark List Accent 2" w:semiHidden="0" w:uiPriority="70" w:unhideWhenUsed="0"/>
-    <w:lsdException w:name="Colorful Shading Accent 2" w:semiHidden="0" w:uiPriority="71" w:unhideWhenUsed="0"/>
-    <w:lsdException w:name="Colorful List Accent 2" w:semiHidden="0" w:uiPriority="72" w:unhideWhenUsed="0"/>
-    <w:lsdException w:name="Colorful Grid Accent 2" w:semiHidden="0" w:uiPriority="73" w:unhideWhenUsed="0"/>
-    <w:lsdException w:name="Light Shading Accent 3" w:semiHidden="0" w:uiPriority="60" w:unhideWhenUsed="0"/>
-    <w:lsdException w:name="Light List Accent 3" w:semiHidden="0" w:uiPriority="61" w:unhideWhenUsed="0"/>
-    <w:lsdException w:name="Light Grid Accent 3" w:semiHidden="0" w:uiPriority="62" w:unhideWhenUsed="0"/>
-    <w:lsdException w:name="Medium Shading 1 Accent 3" w:semiHidden="0" w:uiPriority="63" w:unhideWhenUsed="0"/>
-    <w:lsdException w:name="Medium Shading 2 Accent 3" w:semiHidden="0" w:uiPriority="64" w:unhideWhenUsed="0"/>
-    <w:lsdException w:name="Medium List 1 Accent 3" w:semiHidden="0" w:uiPriority="65" w:unhideWhenUsed="0"/>
-    <w:lsdException w:name="Medium List 2 Accent 3" w:semiHidden="0" w:uiPriority="66" w:unhideWhenUsed="0"/>
-    <w:lsdException w:name="Medium Grid 1 Accent 3" w:semiHidden="0" w:uiPriority="67" w:unhideWhenUsed="0"/>
-    <w:lsdException w:name="Medium Grid 2 Accent 3" w:semiHidden="0" w:uiPriority="68" w:unhideWhenUsed="0"/>
-    <w:lsdException w:name="Medium Grid 3 Accent 3" w:semiHidden="0" w:uiPriority="69" w:unhideWhenUsed="0"/>
-    <w:lsdException w:name="Dark List Accent 3" w:semiHidden="0" w:uiPriority="70" w:unhideWhenUsed="0"/>
-    <w:lsdException w:name="Colorful Shading Accent 3" w:semiHidden="0" w:uiPriority="71" w:unhideWhenUsed="0"/>
-    <w:lsdException w:name="Colorful List Accent 3" w:semiHidden="0" w:uiPriority="72" w:unhideWhenUsed="0"/>
-    <w:lsdException w:name="Colorful Grid Accent 3" w:semiHidden="0" w:uiPriority="73" w:unhideWhenUsed="0"/>
-    <w:lsdException w:name="Light Shading Accent 4" w:semiHidden="0" w:uiPriority="60" w:unhideWhenUsed="0"/>
-    <w:lsdException w:name="Light List Accent 4" w:semiHidden="0" w:uiPriority="61" w:unhideWhenUsed="0"/>
-    <w:lsdException w:name="Light Grid Accent 4" w:semiHidden="0" w:uiPriority="62" w:unhideWhenUsed="0"/>
-    <w:lsdException w:name="Medium Shading 1 Accent 4" w:semiHidden="0" w:uiPriority="63" w:unhideWhenUsed="0"/>
-    <w:lsdException w:name="Medium Shading 2 Accent 4" w:semiHidden="0" w:uiPriority="64" w:unhideWhenUsed="0"/>
-    <w:lsdException w:name="Medium List 1 Accent 4" w:semiHidden="0" w:uiPriority="65" w:unhideWhenUsed="0"/>
-    <w:lsdException w:name="Medium List 2 Accent 4" w:semiHidden="0" w:uiPriority="66" w:unhideWhenUsed="0"/>
-    <w:lsdException w:name="Medium Grid 1 Accent 4" w:semiHidden="0" w:uiPriority="67" w:unhideWhenUsed="0"/>
-    <w:lsdException w:name="Medium Grid 2 Accent 4" w:semiHidden="0" w:uiPriority="68" w:unhideWhenUsed="0"/>
-    <w:lsdException w:name="Medium Grid 3 Accent 4" w:semiHidden="0" w:uiPriority="69" w:unhideWhenUsed="0"/>
-    <w:lsdException w:name="Dark List Accent 4" w:semiHidden="0" w:uiPriority="70" w:unhideWhenUsed="0"/>
-    <w:lsdException w:name="Colorful Shading Accent 4" w:semiHidden="0" w:uiPriority="71" w:unhideWhenUsed="0"/>
-    <w:lsdException w:name="Colorful List Accent 4" w:semiHidden="0" w:uiPriority="72" w:unhideWhenUsed="0"/>
-    <w:lsdException w:name="Colorful Grid Accent 4" w:semiHidden="0" w:uiPriority="73" w:unhideWhenUsed="0"/>
-    <w:lsdException w:name="Light Shading Accent 5" w:semiHidden="0" w:uiPriority="60" w:unhideWhenUsed="0"/>
-    <w:lsdException w:name="Light List Accent 5" w:semiHidden="0" w:uiPriority="61" w:unhideWhenUsed="0"/>
-    <w:lsdException w:name="Light Grid Accent 5" w:semiHidden="0" w:uiPriority="62" w:unhideWhenUsed="0"/>
-    <w:lsdException w:name="Medium Shading 1 Accent 5" w:semiHidden="0" w:uiPriority="63" w:unhideWhenUsed="0"/>
-    <w:lsdException w:name="Medium Shading 2 Accent 5" w:semiHidden="0" w:uiPriority="64" w:unhideWhenUsed="0"/>
-    <w:lsdException w:name="Medium List 1 Accent 5" w:semiHidden="0" w:uiPriority="65" w:unhideWhenUsed="0"/>
-    <w:lsdException w:name="Medium List 2 Accent 5" w:semiHidden="0" w:uiPriority="66" w:unhideWhenUsed="0"/>
-    <w:lsdException w:name="Medium Grid 1 Accent 5" w:semiHidden="0" w:uiPriority="67" w:unhideWhenUsed="0"/>
-    <w:lsdException w:name="Medium Grid 2 Accent 5" w:semiHidden="0" w:uiPriority="68" w:unhideWhenUsed="0"/>
-    <w:lsdException w:name="Medium Grid 3 Accent 5" w:semiHidden="0" w:uiPriority="69" w:unhideWhenUsed="0"/>
-    <w:lsdException w:name="Dark List Accent 5" w:semiHidden="0" w:uiPriority="70" w:unhideWhenUsed="0"/>
-    <w:lsdException w:name="Colorful Shading Accent 5" w:semiHidden="0" w:uiPriority="71" w:unhideWhenUsed="0"/>
-    <w:lsdException w:name="Colorful List Accent 5" w:semiHidden="0" w:uiPriority="72" w:unhideWhenUsed="0"/>
-    <w:lsdException w:name="Colorful Grid Accent 5" w:semiHidden="0" w:uiPriority="73" w:unhideWhenUsed="0"/>
-    <w:lsdException w:name="Light Shading Accent 6" w:semiHidden="0" w:uiPriority="60" w:unhideWhenUsed="0"/>
-    <w:lsdException w:name="Light List Accent 6" w:semiHidden="0" w:uiPriority="61" w:unhideWhenUsed="0"/>
-    <w:lsdException w:name="Light Grid Accent 6" w:semiHidden="0" w:uiPriority="62" w:unhideWhenUsed="0"/>
-    <w:lsdException w:name="Medium Shading 1 Accent 6" w:semiHidden="0" w:uiPriority="63" w:unhideWhenUsed="0"/>
-    <w:lsdException w:name="Medium Shading 2 Accent 6" w:semiHidden="0" w:uiPriority="64" w:unhideWhenUsed="0"/>
-    <w:lsdException w:name="Medium List 1 Accent 6" w:semiHidden="0" w:uiPriority="65" w:unhideWhenUsed="0"/>
-    <w:lsdException w:name="Medium List 2 Accent 6" w:semiHidden="0" w:uiPriority="66" w:unhideWhenUsed="0"/>
-    <w:lsdException w:name="Medium Grid 1 Accent 6" w:semiHidden="0" w:uiPriority="67" w:unhideWhenUsed="0"/>
-    <w:lsdException w:name="Medium Grid 2 Accent 6" w:semiHidden="0" w:uiPriority="68" w:unhideWhenUsed="0"/>
-    <w:lsdException w:name="Medium Grid 3 Accent 6" w:semiHidden="0" w:uiPriority="69" w:unhideWhenUsed="0"/>
-    <w:lsdException w:name="Dark List Accent 6" w:semiHidden="0" w:uiPriority="70" w:unhideWhenUsed="0"/>
-    <w:lsdException w:name="Colorful Shading Accent 6" w:semiHidden="0" w:uiPriority="71" w:unhideWhenUsed="0"/>
-    <w:lsdException w:name="Colorful List Accent 6" w:semiHidden="0" w:uiPriority="72" w:unhideWhenUsed="0"/>
-    <w:lsdException w:name="Colorful Grid Accent 6" w:semiHidden="0" w:uiPriority="73" w:unhideWhenUsed="0"/>
-    <w:lsdException w:name="Subtle Emphasis" w:semiHidden="0" w:uiPriority="19" w:unhideWhenUsed="0" w:qFormat="1"/>
-    <w:lsdException w:name="Intense Emphasis" w:semiHidden="0" w:uiPriority="21" w:unhideWhenUsed="0" w:qFormat="1"/>
-    <w:lsdException w:name="Subtle Reference" w:semiHidden="0" w:uiPriority="31" w:unhideWhenUsed="0" w:qFormat="1"/>
-    <w:lsdException w:name="Intense Reference" w:semiHidden="0" w:uiPriority="32" w:unhideWhenUsed="0" w:qFormat="1"/>
-    <w:lsdException w:name="Book Title" w:semiHidden="0" w:uiPriority="33" w:unhideWhenUsed="0" w:qFormat="1"/>
-    <w:lsdException w:name="Bibliography" w:uiPriority="37"/>
-    <w:lsdException w:name="TOC Heading" w:uiPriority="39" w:qFormat="1"/>
+  <w:latentStyles w:defLockedState="0" w:defUIPriority="99" w:defSemiHidden="0" w:defUnhideWhenUsed="0" w:defQFormat="0" w:count="371">
+    <w:lsdException w:name="Normal" w:uiPriority="0" w:qFormat="1"/>
+    <w:lsdException w:name="heading 1" w:uiPriority="9" w:qFormat="1"/>
+    <w:lsdException w:name="heading 2" w:semiHidden="1" w:uiPriority="9" w:unhideWhenUsed="1" w:qFormat="1"/>
+    <w:lsdException w:name="heading 3" w:semiHidden="1" w:uiPriority="9" w:unhideWhenUsed="1" w:qFormat="1"/>
+    <w:lsdException w:name="heading 4" w:semiHidden="1" w:uiPriority="9" w:unhideWhenUsed="1" w:qFormat="1"/>
+    <w:lsdException w:name="heading 5" w:semiHidden="1" w:uiPriority="9" w:unhideWhenUsed="1" w:qFormat="1"/>
+    <w:lsdException w:name="heading 6" w:semiHidden="1" w:uiPriority="9" w:unhideWhenUsed="1" w:qFormat="1"/>
+    <w:lsdException w:name="heading 7" w:semiHidden="1" w:uiPriority="9" w:unhideWhenUsed="1" w:qFormat="1"/>
+    <w:lsdException w:name="heading 8" w:semiHidden="1" w:uiPriority="9" w:unhideWhenUsed="1" w:qFormat="1"/>
+    <w:lsdException w:name="heading 9" w:semiHidden="1" w:uiPriority="9" w:unhideWhenUsed="1" w:qFormat="1"/>
+    <w:lsdException w:name="index 1" w:semiHidden="1" w:unhideWhenUsed="1"/>
+    <w:lsdException w:name="index 2" w:semiHidden="1" w:unhideWhenUsed="1"/>
+    <w:lsdException w:name="index 3" w:semiHidden="1" w:unhideWhenUsed="1"/>
+    <w:lsdException w:name="index 4" w:semiHidden="1" w:unhideWhenUsed="1"/>
+    <w:lsdException w:name="index 5" w:semiHidden="1" w:unhideWhenUsed="1"/>
+    <w:lsdException w:name="index 6" w:semiHidden="1" w:unhideWhenUsed="1"/>
+    <w:lsdException w:name="index 7" w:semiHidden="1" w:unhideWhenUsed="1"/>
+    <w:lsdException w:name="index 8" w:semiHidden="1" w:unhideWhenUsed="1"/>
+    <w:lsdException w:name="index 9" w:semiHidden="1" w:unhideWhenUsed="1"/>
+    <w:lsdException w:name="toc 1" w:semiHidden="1" w:uiPriority="39" w:unhideWhenUsed="1"/>
+    <w:lsdException w:name="toc 2" w:semiHidden="1" w:uiPriority="39" w:unhideWhenUsed="1"/>
+    <w:lsdException w:name="toc 3" w:semiHidden="1" w:uiPriority="39" w:unhideWhenUsed="1"/>
+    <w:lsdException w:name="toc 4" w:semiHidden="1" w:uiPriority="39" w:unhideWhenUsed="1"/>
+    <w:lsdException w:name="toc 5" w:semiHidden="1" w:uiPriority="39" w:unhideWhenUsed="1"/>
+    <w:lsdException w:name="toc 6" w:semiHidden="1" w:uiPriority="39" w:unhideWhenUsed="1"/>
+    <w:lsdException w:name="toc 7" w:semiHidden="1" w:uiPriority="39" w:unhideWhenUsed="1"/>
+    <w:lsdException w:name="toc 8" w:semiHidden="1" w:uiPriority="39" w:unhideWhenUsed="1"/>
+    <w:lsdException w:name="toc 9" w:semiHidden="1" w:uiPriority="39" w:unhideWhenUsed="1"/>
+    <w:lsdException w:name="Normal Indent" w:semiHidden="1" w:unhideWhenUsed="1"/>
+    <w:lsdException w:name="footnote text" w:semiHidden="1" w:unhideWhenUsed="1"/>
+    <w:lsdException w:name="annotation text" w:semiHidden="1" w:unhideWhenUsed="1"/>
+    <w:lsdException w:name="header" w:semiHidden="1" w:unhideWhenUsed="1"/>
+    <w:lsdException w:name="footer" w:semiHidden="1" w:unhideWhenUsed="1"/>
+    <w:lsdException w:name="index heading" w:semiHidden="1" w:unhideWhenUsed="1"/>
+    <w:lsdException w:name="caption" w:semiHidden="1" w:uiPriority="35" w:unhideWhenUsed="1" w:qFormat="1"/>
+    <w:lsdException w:name="table of figures" w:semiHidden="1" w:unhideWhenUsed="1"/>
+    <w:lsdException w:name="envelope address" w:semiHidden="1" w:unhideWhenUsed="1"/>
+    <w:lsdException w:name="envelope return" w:semiHidden="1" w:unhideWhenUsed="1"/>
+    <w:lsdException w:name="footnote reference" w:semiHidden="1" w:unhideWhenUsed="1"/>
+    <w:lsdException w:name="annotation reference" w:semiHidden="1" w:unhideWhenUsed="1"/>
+    <w:lsdException w:name="line number" w:semiHidden="1" w:unhideWhenUsed="1"/>
+    <w:lsdException w:name="page number" w:semiHidden="1" w:unhideWhenUsed="1"/>
+    <w:lsdException w:name="endnote reference" w:semiHidden="1" w:unhideWhenUsed="1"/>
+    <w:lsdException w:name="endnote text" w:semiHidden="1" w:unhideWhenUsed="1"/>
+    <w:lsdException w:name="table of authorities" w:semiHidden="1" w:unhideWhenUsed="1"/>
+    <w:lsdException w:name="macro" w:semiHidden="1" w:unhideWhenUsed="1"/>
+    <w:lsdException w:name="toa heading" w:semiHidden="1" w:unhideWhenUsed="1"/>
+    <w:lsdException w:name="List" w:semiHidden="1" w:unhideWhenUsed="1"/>
+    <w:lsdException w:name="List Bullet" w:semiHidden="1" w:unhideWhenUsed="1"/>
+    <w:lsdException w:name="List Number" w:semiHidden="1" w:unhideWhenUsed="1"/>
+    <w:lsdException w:name="List 2" w:semiHidden="1" w:unhideWhenUsed="1"/>
+    <w:lsdException w:name="List 3" w:semiHidden="1" w:unhideWhenUsed="1"/>
+    <w:lsdException w:name="List 4" w:semiHidden="1" w:unhideWhenUsed="1"/>
+    <w:lsdException w:name="List 5" w:semiHidden="1" w:unhideWhenUsed="1"/>
+    <w:lsdException w:name="List Bullet 2" w:semiHidden="1" w:unhideWhenUsed="1"/>
+    <w:lsdException w:name="List Bullet 3" w:semiHidden="1" w:unhideWhenUsed="1"/>
+    <w:lsdException w:name="List Bullet 4" w:semiHidden="1" w:unhideWhenUsed="1"/>
+    <w:lsdException w:name="List Bullet 5" w:semiHidden="1" w:unhideWhenUsed="1"/>
+    <w:lsdException w:name="List Number 2" w:semiHidden="1" w:unhideWhenUsed="1"/>
+    <w:lsdException w:name="List Number 3" w:semiHidden="1" w:unhideWhenUsed="1"/>
+    <w:lsdException w:name="List Number 4" w:semiHidden="1" w:unhideWhenUsed="1"/>
+    <w:lsdException w:name="List Number 5" w:semiHidden="1" w:unhideWhenUsed="1"/>
+    <w:lsdException w:name="Title" w:uiPriority="10" w:qFormat="1"/>
+    <w:lsdException w:name="Closing" w:semiHidden="1" w:unhideWhenUsed="1"/>
+    <w:lsdException w:name="Signature" w:semiHidden="1" w:unhideWhenUsed="1"/>
+    <w:lsdException w:name="Default Paragraph Font" w:semiHidden="1" w:uiPriority="1" w:unhideWhenUsed="1"/>
+    <w:lsdException w:name="Body Text" w:semiHidden="1" w:unhideWhenUsed="1"/>
+    <w:lsdException w:name="Body Text Indent" w:semiHidden="1" w:unhideWhenUsed="1"/>
+    <w:lsdException w:name="List Continue" w:semiHidden="1" w:unhideWhenUsed="1"/>
+    <w:lsdException w:name="List Continue 2" w:semiHidden="1" w:unhideWhenUsed="1"/>
+    <w:lsdException w:name="List Continue 3" w:semiHidden="1" w:unhideWhenUsed="1"/>
+    <w:lsdException w:name="List Continue 4" w:semiHidden="1" w:unhideWhenUsed="1"/>
+    <w:lsdException w:name="List Continue 5" w:semiHidden="1" w:unhideWhenUsed="1"/>
+    <w:lsdException w:name="Message Header" w:semiHidden="1" w:unhideWhenUsed="1"/>
+    <w:lsdException w:name="Subtitle" w:uiPriority="11" w:qFormat="1"/>
+    <w:lsdException w:name="Salutation" w:semiHidden="1" w:unhideWhenUsed="1"/>
+    <w:lsdException w:name="Date" w:semiHidden="1" w:unhideWhenUsed="1"/>
+    <w:lsdException w:name="Body Text First Indent" w:semiHidden="1" w:unhideWhenUsed="1"/>
+    <w:lsdException w:name="Body Text First Indent 2" w:semiHidden="1" w:unhideWhenUsed="1"/>
+    <w:lsdException w:name="Note Heading" w:semiHidden="1" w:unhideWhenUsed="1"/>
+    <w:lsdException w:name="Body Text 2" w:semiHidden="1" w:unhideWhenUsed="1"/>
+    <w:lsdException w:name="Body Text 3" w:semiHidden="1" w:unhideWhenUsed="1"/>
+    <w:lsdException w:name="Body Text Indent 2" w:semiHidden="1" w:unhideWhenUsed="1"/>
+    <w:lsdException w:name="Body Text Indent 3" w:semiHidden="1" w:unhideWhenUsed="1"/>
+    <w:lsdException w:name="Block Text" w:semiHidden="1" w:unhideWhenUsed="1"/>
+    <w:lsdException w:name="Hyperlink" w:semiHidden="1" w:unhideWhenUsed="1"/>
+    <w:lsdException w:name="FollowedHyperlink" w:semiHidden="1" w:unhideWhenUsed="1"/>
+    <w:lsdException w:name="Strong" w:uiPriority="22" w:qFormat="1"/>
+    <w:lsdException w:name="Emphasis" w:uiPriority="20" w:qFormat="1"/>
+    <w:lsdException w:name="Document Map" w:semiHidden="1" w:unhideWhenUsed="1"/>
+    <w:lsdException w:name="Plain Text" w:semiHidden="1" w:unhideWhenUsed="1"/>
+    <w:lsdException w:name="E-mail Signature" w:semiHidden="1" w:unhideWhenUsed="1"/>
+    <w:lsdException w:name="HTML Top of Form" w:semiHidden="1" w:unhideWhenUsed="1"/>
+    <w:lsdException w:name="HTML Bottom of Form" w:semiHidden="1" w:unhideWhenUsed="1"/>
+    <w:lsdException w:name="Normal (Web)" w:semiHidden="1" w:unhideWhenUsed="1"/>
+    <w:lsdException w:name="HTML Acronym" w:semiHidden="1" w:unhideWhenUsed="1"/>
+    <w:lsdException w:name="HTML Address" w:semiHidden="1" w:unhideWhenUsed="1"/>
+    <w:lsdException w:name="HTML Cite" w:semiHidden="1" w:unhideWhenUsed="1"/>
+    <w:lsdException w:name="HTML Code" w:semiHidden="1" w:unhideWhenUsed="1"/>
+    <w:lsdException w:name="HTML Definition" w:semiHidden="1" w:unhideWhenUsed="1"/>
+    <w:lsdException w:name="HTML Keyboard" w:semiHidden="1" w:unhideWhenUsed="1"/>
+    <w:lsdException w:name="HTML Preformatted" w:semiHidden="1" w:unhideWhenUsed="1"/>
+    <w:lsdException w:name="HTML Sample" w:semiHidden="1" w:unhideWhenUsed="1"/>
+    <w:lsdException w:name="HTML Typewriter" w:semiHidden="1" w:unhideWhenUsed="1"/>
+    <w:lsdException w:name="HTML Variable" w:semiHidden="1" w:unhideWhenUsed="1"/>
+    <w:lsdException w:name="Normal Table" w:semiHidden="1" w:unhideWhenUsed="1"/>
+    <w:lsdException w:name="annotation subject" w:semiHidden="1" w:unhideWhenUsed="1"/>
+    <w:lsdException w:name="No List" w:semiHidden="1" w:unhideWhenUsed="1"/>
+    <w:lsdException w:name="Outline List 1" w:semiHidden="1" w:unhideWhenUsed="1"/>
+    <w:lsdException w:name="Outline List 2" w:semiHidden="1" w:unhideWhenUsed="1"/>
+    <w:lsdException w:name="Outline List 3" w:semiHidden="1" w:unhideWhenUsed="1"/>
+    <w:lsdException w:name="Table Simple 1" w:semiHidden="1" w:unhideWhenUsed="1"/>
+    <w:lsdException w:name="Table Simple 2" w:semiHidden="1" w:unhideWhenUsed="1"/>
+    <w:lsdException w:name="Table Simple 3" w:semiHidden="1" w:unhideWhenUsed="1"/>
+    <w:lsdException w:name="Table Classic 1" w:semiHidden="1" w:unhideWhenUsed="1"/>
+    <w:lsdException w:name="Table Classic 2" w:semiHidden="1" w:unhideWhenUsed="1"/>
+    <w:lsdException w:name="Table Classic 3" w:semiHidden="1" w:unhideWhenUsed="1"/>
+    <w:lsdException w:name="Table Classic 4" w:semiHidden="1" w:unhideWhenUsed="1"/>
+    <w:lsdException w:name="Table Colorful 1" w:semiHidden="1" w:unhideWhenUsed="1"/>
+    <w:lsdException w:name="Table Colorful 2" w:semiHidden="1" w:unhideWhenUsed="1"/>
+    <w:lsdException w:name="Table Colorful 3" w:semiHidden="1" w:unhideWhenUsed="1"/>
+    <w:lsdException w:name="Table Columns 1" w:semiHidden="1" w:unhideWhenUsed="1"/>
+    <w:lsdException w:name="Table Columns 2" w:semiHidden="1" w:unhideWhenUsed="1"/>
+    <w:lsdException w:name="Table Columns 3" w:semiHidden="1" w:unhideWhenUsed="1"/>
+    <w:lsdException w:name="Table Columns 4" w:semiHidden="1" w:unhideWhenUsed="1"/>
+    <w:lsdException w:name="Table Columns 5" w:semiHidden="1" w:unhideWhenUsed="1"/>
+    <w:lsdException w:name="Table Grid 1" w:semiHidden="1" w:unhideWhenUsed="1"/>
+    <w:lsdException w:name="Table Grid 2" w:semiHidden="1" w:unhideWhenUsed="1"/>
+    <w:lsdException w:name="Table Grid 3" w:semiHidden="1" w:unhideWhenUsed="1"/>
+    <w:lsdException w:name="Table Grid 4" w:semiHidden="1" w:unhideWhenUsed="1"/>
+    <w:lsdException w:name="Table Grid 5" w:semiHidden="1" w:unhideWhenUsed="1"/>
+    <w:lsdException w:name="Table Grid 6" w:semiHidden="1" w:unhideWhenUsed="1"/>
+    <w:lsdException w:name="Table Grid 7" w:semiHidden="1" w:unhideWhenUsed="1"/>
+    <w:lsdException w:name="Table Grid 8" w:semiHidden="1" w:unhideWhenUsed="1"/>
+    <w:lsdException w:name="Table List 1" w:semiHidden="1" w:unhideWhenUsed="1"/>
+    <w:lsdException w:name="Table List 2" w:semiHidden="1" w:unhideWhenUsed="1"/>
+    <w:lsdException w:name="Table List 3" w:semiHidden="1" w:unhideWhenUsed="1"/>
+    <w:lsdException w:name="Table List 4" w:semiHidden="1" w:unhideWhenUsed="1"/>
+    <w:lsdException w:name="Table List 5" w:semiHidden="1" w:unhideWhenUsed="1"/>
+    <w:lsdException w:name="Table List 6" w:semiHidden="1" w:unhideWhenUsed="1"/>
+    <w:lsdException w:name="Table List 7" w:semiHidden="1" w:unhideWhenUsed="1"/>
+    <w:lsdException w:name="Table List 8" w:semiHidden="1" w:unhideWhenUsed="1"/>
+    <w:lsdException w:name="Table 3D effects 1" w:semiHidden="1" w:unhideWhenUsed="1"/>
+    <w:lsdException w:name="Table 3D effects 2" w:semiHidden="1" w:unhideWhenUsed="1"/>
+    <w:lsdException w:name="Table 3D effects 3" w:semiHidden="1" w:unhideWhenUsed="1"/>
+    <w:lsdException w:name="Table Contemporary" w:semiHidden="1" w:unhideWhenUsed="1"/>
+    <w:lsdException w:name="Table Elegant" w:semiHidden="1" w:unhideWhenUsed="1"/>
+    <w:lsdException w:name="Table Professional" w:semiHidden="1" w:unhideWhenUsed="1"/>
+    <w:lsdException w:name="Table Subtle 1" w:semiHidden="1" w:unhideWhenUsed="1"/>
+    <w:lsdException w:name="Table Subtle 2" w:semiHidden="1" w:unhideWhenUsed="1"/>
+    <w:lsdException w:name="Table Web 1" w:semiHidden="1" w:unhideWhenUsed="1"/>
+    <w:lsdException w:name="Table Web 2" w:semiHidden="1" w:unhideWhenUsed="1"/>
+    <w:lsdException w:name="Table Web 3" w:semiHidden="1" w:unhideWhenUsed="1"/>
+    <w:lsdException w:name="Balloon Text" w:semiHidden="1" w:unhideWhenUsed="1"/>
+    <w:lsdException w:name="Table Grid" w:uiPriority="39"/>
+    <w:lsdException w:name="Table Theme" w:semiHidden="1" w:unhideWhenUsed="1"/>
+    <w:lsdException w:name="Placeholder Text" w:semiHidden="1"/>
+    <w:lsdException w:name="No Spacing" w:uiPriority="1" w:qFormat="1"/>
+    <w:lsdException w:name="Light Shading" w:uiPriority="60"/>
+    <w:lsdException w:name="Light List" w:uiPriority="61"/>
+    <w:lsdException w:name="Light Grid" w:uiPriority="62"/>
+    <w:lsdException w:name="Medium Shading 1" w:uiPriority="63"/>
+    <w:lsdException w:name="Medium Shading 2" w:uiPriority="64"/>
+    <w:lsdException w:name="Medium List 1" w:uiPriority="65"/>
+    <w:lsdException w:name="Medium List 2" w:uiPriority="66"/>
+    <w:lsdException w:name="Medium Grid 1" w:uiPriority="67"/>
+    <w:lsdException w:name="Medium Grid 2" w:uiPriority="68"/>
+    <w:lsdException w:name="Medium Grid 3" w:uiPriority="69"/>
+    <w:lsdException w:name="Dark List" w:uiPriority="70"/>
+    <w:lsdException w:name="Colorful Shading" w:uiPriority="71"/>
+    <w:lsdException w:name="Colorful List" w:uiPriority="72"/>
+    <w:lsdException w:name="Colorful Grid" w:uiPriority="73"/>
+    <w:lsdException w:name="Light Shading Accent 1" w:uiPriority="60"/>
+    <w:lsdException w:name="Light List Accent 1" w:uiPriority="61"/>
+    <w:lsdException w:name="Light Grid Accent 1" w:uiPriority="62"/>
+    <w:lsdException w:name="Medium Shading 1 Accent 1" w:uiPriority="63"/>
+    <w:lsdException w:name="Medium Shading 2 Accent 1" w:uiPriority="64"/>
+    <w:lsdException w:name="Medium List 1 Accent 1" w:uiPriority="65"/>
+    <w:lsdException w:name="Revision" w:semiHidden="1"/>
+    <w:lsdException w:name="List Paragraph" w:uiPriority="34" w:qFormat="1"/>
+    <w:lsdException w:name="Quote" w:uiPriority="29" w:qFormat="1"/>
+    <w:lsdException w:name="Intense Quote" w:uiPriority="30" w:qFormat="1"/>
+    <w:lsdException w:name="Medium List 2 Accent 1" w:uiPriority="66"/>
+    <w:lsdException w:name="Medium Grid 1 Accent 1" w:uiPriority="67"/>
+    <w:lsdException w:name="Medium Grid 2 Accent 1" w:uiPriority="68"/>
+    <w:lsdException w:name="Medium Grid 3 Accent 1" w:uiPriority="69"/>
+    <w:lsdException w:name="Dark List Accent 1" w:uiPriority="70"/>
+    <w:lsdException w:name="Colorful Shading Accent 1" w:uiPriority="71"/>
+    <w:lsdException w:name="Colorful List Accent 1" w:uiPriority="72"/>
+    <w:lsdException w:name="Colorful Grid Accent 1" w:uiPriority="73"/>
+    <w:lsdException w:name="Light Shading Accent 2" w:uiPriority="60"/>
+    <w:lsdException w:name="Light List Accent 2" w:uiPriority="61"/>
+    <w:lsdException w:name="Light Grid Accent 2" w:uiPriority="62"/>
+    <w:lsdException w:name="Medium Shading 1 Accent 2" w:uiPriority="63"/>
+    <w:lsdException w:name="Medium Shading 2 Accent 2" w:uiPriority="64"/>
+    <w:lsdException w:name="Medium List 1 Accent 2" w:uiPriority="65"/>
+    <w:lsdException w:name="Medium List 2 Accent 2" w:uiPriority="66"/>
+    <w:lsdException w:name="Medium Grid 1 Accent 2" w:uiPriority="67"/>
+    <w:lsdException w:name="Medium Grid 2 Accent 2" w:uiPriority="68"/>
+    <w:lsdException w:name="Medium Grid 3 Accent 2" w:uiPriority="69"/>
+    <w:lsdException w:name="Dark List Accent 2" w:uiPriority="70"/>
+    <w:lsdException w:name="Colorful Shading Accent 2" w:uiPriority="71"/>
+    <w:lsdException w:name="Colorful List Accent 2" w:uiPriority="72"/>
+    <w:lsdException w:name="Colorful Grid Accent 2" w:uiPriority="73"/>
+    <w:lsdException w:name="Light Shading Accent 3" w:uiPriority="60"/>
+    <w:lsdException w:name="Light List Accent 3" w:uiPriority="61"/>
+    <w:lsdException w:name="Light Grid Accent 3" w:uiPriority="62"/>
+    <w:lsdException w:name="Medium Shading 1 Accent 3" w:uiPriority="63"/>
+    <w:lsdException w:name="Medium Shading 2 Accent 3" w:uiPriority="64"/>
+    <w:lsdException w:name="Medium List 1 Accent 3" w:uiPriority="65"/>
+    <w:lsdException w:name="Medium List 2 Accent 3" w:uiPriority="66"/>
+    <w:lsdException w:name="Medium Grid 1 Accent 3" w:uiPriority="67"/>
+    <w:lsdException w:name="Medium Grid 2 Accent 3" w:uiPriority="68"/>
+    <w:lsdException w:name="Medium Grid 3 Accent 3" w:uiPriority="69"/>
+    <w:lsdException w:name="Dark List Accent 3" w:uiPriority="70"/>
+    <w:lsdException w:name="Colorful Shading Accent 3" w:uiPriority="71"/>
+    <w:lsdException w:name="Colorful List Accent 3" w:uiPriority="72"/>
+    <w:lsdException w:name="Colorful Grid Accent 3" w:uiPriority="73"/>
+    <w:lsdException w:name="Light Shading Accent 4" w:uiPriority="60"/>
+    <w:lsdException w:name="Light List Accent 4" w:uiPriority="61"/>
+    <w:lsdException w:name="Light Grid Accent 4" w:uiPriority="62"/>
+    <w:lsdException w:name="Medium Shading 1 Accent 4" w:uiPriority="63"/>
+    <w:lsdException w:name="Medium Shading 2 Accent 4" w:uiPriority="64"/>
+    <w:lsdException w:name="Medium List 1 Accent 4" w:uiPriority="65"/>
+    <w:lsdException w:name="Medium List 2 Accent 4" w:uiPriority="66"/>
+    <w:lsdException w:name="Medium Grid 1 Accent 4" w:uiPriority="67"/>
+    <w:lsdException w:name="Medium Grid 2 Accent 4" w:uiPriority="68"/>
+    <w:lsdException w:name="Medium Grid 3 Accent 4" w:uiPriority="69"/>
+    <w:lsdException w:name="Dark List Accent 4" w:uiPriority="70"/>
+    <w:lsdException w:name="Colorful Shading Accent 4" w:uiPriority="71"/>
+    <w:lsdException w:name="Colorful List Accent 4" w:uiPriority="72"/>
+    <w:lsdException w:name="Colorful Grid Accent 4" w:uiPriority="73"/>
+    <w:lsdException w:name="Light Shading Accent 5" w:uiPriority="60"/>
+    <w:lsdException w:name="Light List Accent 5" w:uiPriority="61"/>
+    <w:lsdException w:name="Light Grid Accent 5" w:uiPriority="62"/>
+    <w:lsdException w:name="Medium Shading 1 Accent 5" w:uiPriority="63"/>
+    <w:lsdException w:name="Medium Shading 2 Accent 5" w:uiPriority="64"/>
+    <w:lsdException w:name="Medium List 1 Accent 5" w:uiPriority="65"/>
+    <w:lsdException w:name="Medium List 2 Accent 5" w:uiPriority="66"/>
+    <w:lsdException w:name="Medium Grid 1 Accent 5" w:uiPriority="67"/>
+    <w:lsdException w:name="Medium Grid 2 Accent 5" w:uiPriority="68"/>
+    <w:lsdException w:name="Medium Grid 3 Accent 5" w:uiPriority="69"/>
+    <w:lsdException w:name="Dark List Accent 5" w:uiPriority="70"/>
+    <w:lsdException w:name="Colorful Shading Accent 5" w:uiPriority="71"/>
+    <w:lsdException w:name="Colorful List Accent 5" w:uiPriority="72"/>
+    <w:lsdException w:name="Colorful Grid Accent 5" w:uiPriority="73"/>
+    <w:lsdException w:name="Light Shading Accent 6" w:uiPriority="60"/>
+    <w:lsdException w:name="Light List Accent 6" w:uiPriority="61"/>
+    <w:lsdException w:name="Light Grid Accent 6" w:uiPriority="62"/>
+    <w:lsdException w:name="Medium Shading 1 Accent 6" w:uiPriority="63"/>
+    <w:lsdException w:name="Medium Shading 2 Accent 6" w:uiPriority="64"/>
+    <w:lsdException w:name="Medium List 1 Accent 6" w:uiPriority="65"/>
+    <w:lsdException w:name="Medium List 2 Accent 6" w:uiPriority="66"/>
+    <w:lsdException w:name="Medium Grid 1 Accent 6" w:uiPriority="67"/>
+    <w:lsdException w:name="Medium Grid 2 Accent 6" w:uiPriority="68"/>
+    <w:lsdException w:name="Medium Grid 3 Accent 6" w:uiPriority="69"/>
+    <w:lsdException w:name="Dark List Accent 6" w:uiPriority="70"/>
+    <w:lsdException w:name="Colorful Shading Accent 6" w:uiPriority="71"/>
+    <w:lsdException w:name="Colorful List Accent 6" w:uiPriority="72"/>
+    <w:lsdException w:name="Colorful Grid Accent 6" w:uiPriority="73"/>
+    <w:lsdException w:name="Subtle Emphasis" w:uiPriority="19" w:qFormat="1"/>
+    <w:lsdException w:name="Intense Emphasis" w:uiPriority="21" w:qFormat="1"/>
+    <w:lsdException w:name="Subtle Reference" w:uiPriority="31" w:qFormat="1"/>
+    <w:lsdException w:name="Intense Reference" w:uiPriority="32" w:qFormat="1"/>
+    <w:lsdException w:name="Book Title" w:uiPriority="33" w:qFormat="1"/>
+    <w:lsdException w:name="Bibliography" w:semiHidden="1" w:uiPriority="37" w:unhideWhenUsed="1"/>
+    <w:lsdException w:name="TOC Heading" w:semiHidden="1" w:uiPriority="39" w:unhideWhenUsed="1" w:qFormat="1"/>
+    <w:lsdException w:name="Plain Table 1" w:uiPriority="41"/>
+    <w:lsdException w:name="Plain Table 2" w:uiPriority="42"/>
+    <w:lsdException w:name="Plain Table 3" w:uiPriority="43"/>
+    <w:lsdException w:name="Plain Table 4" w:uiPriority="44"/>
+    <w:lsdException w:name="Plain Table 5" w:uiPriority="45"/>
+    <w:lsdException w:name="Grid Table Light" w:uiPriority="40"/>
+    <w:lsdException w:name="Grid Table 1 Light" w:uiPriority="46"/>
+    <w:lsdException w:name="Grid Table 2" w:uiPriority="47"/>
+    <w:lsdException w:name="Grid Table 3" w:uiPriority="48"/>
+    <w:lsdException w:name="Grid Table 4" w:uiPriority="49"/>
+    <w:lsdException w:name="Grid Table 5 Dark" w:uiPriority="50"/>
+    <w:lsdException w:name="Grid Table 6 Colorful" w:uiPriority="51"/>
+    <w:lsdException w:name="Grid Table 7 Colorful" w:uiPriority="52"/>
+    <w:lsdException w:name="Grid Table 1 Light Accent 1" w:uiPriority="46"/>
+    <w:lsdException w:name="Grid Table 2 Accent 1" w:uiPriority="47"/>
+    <w:lsdException w:name="Grid Table 3 Accent 1" w:uiPriority="48"/>
+    <w:lsdException w:name="Grid Table 4 Accent 1" w:uiPriority="49"/>
+    <w:lsdException w:name="Grid Table 5 Dark Accent 1" w:uiPriority="50"/>
+    <w:lsdException w:name="Grid Table 6 Colorful Accent 1" w:uiPriority="51"/>
+    <w:lsdException w:name="Grid Table 7 Colorful Accent 1" w:uiPriority="52"/>
+    <w:lsdException w:name="Grid Table 1 Light Accent 2" w:uiPriority="46"/>
+    <w:lsdException w:name="Grid Table 2 Accent 2" w:uiPriority="47"/>
+    <w:lsdException w:name="Grid Table 3 Accent 2" w:uiPriority="48"/>
+    <w:lsdException w:name="Grid Table 4 Accent 2" w:uiPriority="49"/>
+    <w:lsdException w:name="Grid Table 5 Dark Accent 2" w:uiPriority="50"/>
+    <w:lsdException w:name="Grid Table 6 Colorful Accent 2" w:uiPriority="51"/>
+    <w:lsdException w:name="Grid Table 7 Colorful Accent 2" w:uiPriority="52"/>
+    <w:lsdException w:name="Grid Table 1 Light Accent 3" w:uiPriority="46"/>
+    <w:lsdException w:name="Grid Table 2 Accent 3" w:uiPriority="47"/>
+    <w:lsdException w:name="Grid Table 3 Accent 3" w:uiPriority="48"/>
+    <w:lsdException w:name="Grid Table 4 Accent 3" w:uiPriority="49"/>
+    <w:lsdException w:name="Grid Table 5 Dark Accent 3" w:uiPriority="50"/>
+    <w:lsdException w:name="Grid Table 6 Colorful Accent 3" w:uiPriority="51"/>
+    <w:lsdException w:name="Grid Table 7 Colorful Accent 3" w:uiPriority="52"/>
+    <w:lsdException w:name="Grid Table 1 Light Accent 4" w:uiPriority="46"/>
+    <w:lsdException w:name="Grid Table 2 Accent 4" w:uiPriority="47"/>
+    <w:lsdException w:name="Grid Table 3 Accent 4" w:uiPriority="48"/>
+    <w:lsdException w:name="Grid Table 4 Accent 4" w:uiPriority="49"/>
+    <w:lsdException w:name="Grid Table 5 Dark Accent 4" w:uiPriority="50"/>
+    <w:lsdException w:name="Grid Table 6 Colorful Accent 4" w:uiPriority="51"/>
+    <w:lsdException w:name="Grid Table 7 Colorful Accent 4" w:uiPriority="52"/>
+    <w:lsdException w:name="Grid Table 1 Light Accent 5" w:uiPriority="46"/>
+    <w:lsdException w:name="Grid Table 2 Accent 5" w:uiPriority="47"/>
+    <w:lsdException w:name="Grid Table 3 Accent 5" w:uiPriority="48"/>
+    <w:lsdException w:name="Grid Table 4 Accent 5" w:uiPriority="49"/>
+    <w:lsdException w:name="Grid Table 5 Dark Accent 5" w:uiPriority="50"/>
+    <w:lsdException w:name="Grid Table 6 Colorful Accent 5" w:uiPriority="51"/>
+    <w:lsdException w:name="Grid Table 7 Colorful Accent 5" w:uiPriority="52"/>
+    <w:lsdException w:name="Grid Table 1 Light Accent 6" w:uiPriority="46"/>
+    <w:lsdException w:name="Grid Table 2 Accent 6" w:uiPriority="47"/>
+    <w:lsdException w:name="Grid Table 3 Accent 6" w:uiPriority="48"/>
+    <w:lsdException w:name="Grid Table 4 Accent 6" w:uiPriority="49"/>
+    <w:lsdException w:name="Grid Table 5 Dark Accent 6" w:uiPriority="50"/>
+    <w:lsdException w:name="Grid Table 6 Colorful Accent 6" w:uiPriority="51"/>
+    <w:lsdException w:name="Grid Table 7 Colorful Accent 6" w:uiPriority="52"/>
+    <w:lsdException w:name="List Table 1 Light" w:uiPriority="46"/>
+    <w:lsdException w:name="List Table 2" w:uiPriority="47"/>
+    <w:lsdException w:name="List Table 3" w:uiPriority="48"/>
+    <w:lsdException w:name="List Table 4" w:uiPriority="49"/>
+    <w:lsdException w:name="List Table 5 Dark" w:uiPriority="50"/>
+    <w:lsdException w:name="List Table 6 Colorful" w:uiPriority="51"/>
+    <w:lsdException w:name="List Table 7 Colorful" w:uiPriority="52"/>
+    <w:lsdException w:name="List Table 1 Light Accent 1" w:uiPriority="46"/>
+    <w:lsdException w:name="List Table 2 Accent 1" w:uiPriority="47"/>
+    <w:lsdException w:name="List Table 3 Accent 1" w:uiPriority="48"/>
+    <w:lsdException w:name="List Table 4 Accent 1" w:uiPriority="49"/>
+    <w:lsdException w:name="List Table 5 Dark Accent 1" w:uiPriority="50"/>
+    <w:lsdException w:name="List Table 6 Colorful Accent 1" w:uiPriority="51"/>
+    <w:lsdException w:name="List Table 7 Colorful Accent 1" w:uiPriority="52"/>
+    <w:lsdException w:name="List Table 1 Light Accent 2" w:uiPriority="46"/>
+    <w:lsdException w:name="List Table 2 Accent 2" w:uiPriority="47"/>
+    <w:lsdException w:name="List Table 3 Accent 2" w:uiPriority="48"/>
+    <w:lsdException w:name="List Table 4 Accent 2" w:uiPriority="49"/>
+    <w:lsdException w:name="List Table 5 Dark Accent 2" w:uiPriority="50"/>
+    <w:lsdException w:name="List Table 6 Colorful Accent 2" w:uiPriority="51"/>
+    <w:lsdException w:name="List Table 7 Colorful Accent 2" w:uiPriority="52"/>
+    <w:lsdException w:name="List Table 1 Light Accent 3" w:uiPriority="46"/>
+    <w:lsdException w:name="List Table 2 Accent 3" w:uiPriority="47"/>
+    <w:lsdException w:name="List Table 3 Accent 3" w:uiPriority="48"/>
+    <w:lsdException w:name="List Table 4 Accent 3" w:uiPriority="49"/>
+    <w:lsdException w:name="List Table 5 Dark Accent 3" w:uiPriority="50"/>
+    <w:lsdException w:name="List Table 6 Colorful Accent 3" w:uiPriority="51"/>
+    <w:lsdException w:name="List Table 7 Colorful Accent 3" w:uiPriority="52"/>
+    <w:lsdException w:name="List Table 1 Light Accent 4" w:uiPriority="46"/>
+    <w:lsdException w:name="List Table 2 Accent 4" w:uiPriority="47"/>
+    <w:lsdException w:name="List Table 3 Accent 4" w:uiPriority="48"/>
+    <w:lsdException w:name="List Table 4 Accent 4" w:uiPriority="49"/>
+    <w:lsdException w:name="List Table 5 Dark Accent 4" w:uiPriority="50"/>
+    <w:lsdException w:name="List Table 6 Colorful Accent 4" w:uiPriority="51"/>
+    <w:lsdException w:name="List Table 7 Colorful Accent 4" w:uiPriority="52"/>
+    <w:lsdException w:name="List Table 1 Light Accent 5" w:uiPriority="46"/>
+    <w:lsdException w:name="List Table 2 Accent 5" w:uiPriority="47"/>
+    <w:lsdException w:name="List Table 3 Accent 5" w:uiPriority="48"/>
+    <w:lsdException w:name="List Table 4 Accent 5" w:uiPriority="49"/>
+    <w:lsdException w:name="List Table 5 Dark Accent 5" w:uiPriority="50"/>
+    <w:lsdException w:name="List Table 6 Colorful Accent 5" w:uiPriority="51"/>
+    <w:lsdException w:name="List Table 7 Colorful Accent 5" w:uiPriority="52"/>
+    <w:lsdException w:name="List Table 1 Light Accent 6" w:uiPriority="46"/>
+    <w:lsdException w:name="List Table 2 Accent 6" w:uiPriority="47"/>
+    <w:lsdException w:name="List Table 3 Accent 6" w:uiPriority="48"/>
+    <w:lsdException w:name="List Table 4 Accent 6" w:uiPriority="49"/>
+    <w:lsdException w:name="List Table 5 Dark Accent 6" w:uiPriority="50"/>
+    <w:lsdException w:name="List Table 6 Colorful Accent 6" w:uiPriority="51"/>
+    <w:lsdException w:name="List Table 7 Colorful Accent 6" w:uiPriority="52"/>
   </w:latentStyles>
   <w:style w:type="paragraph" w:default="1" w:styleId="Normal">
     <w:name w:val="Normal"/>
@@ -1224,7 +1170,7 @@
   <a:extraClrSchemeLst/>
   <a:extLst>
     <a:ext uri="{05A4C25C-085E-4340-85A3-A5531E510DB2}">
-      <thm15:themeFamily xmlns:thm15="http://schemas.microsoft.com/office/thememl/2012/main" xmlns="" name="Office Theme" id="{62F939B6-93AF-4DB8-9C6B-D6C7DFDC589F}" vid="{4A3C46E8-61CC-4603-A589-7422A47A8E4A}"/>
+      <thm15:themeFamily xmlns:thm15="http://schemas.microsoft.com/office/thememl/2012/main" name="Office Theme" id="{62F939B6-93AF-4DB8-9C6B-D6C7DFDC589F}" vid="{4A3C46E8-61CC-4603-A589-7422A47A8E4A}"/>
     </a:ext>
   </a:extLst>
 </a:theme>

</xml_diff>

<commit_message>
worked on some documents
</commit_message>
<xml_diff>
--- a/limitations.docx
+++ b/limitations.docx
@@ -1,6 +1,6 @@
 
 <file path=word/document.xml><?xml version="1.0" encoding="utf-8"?>
-<w:document xmlns:wpc="http://schemas.microsoft.com/office/word/2010/wordprocessingCanvas" xmlns:mc="http://schemas.openxmlformats.org/markup-compatibility/2006" xmlns:o="urn:schemas-microsoft-com:office:office" xmlns:r="http://schemas.openxmlformats.org/officeDocument/2006/relationships" xmlns:m="http://schemas.openxmlformats.org/officeDocument/2006/math" xmlns:v="urn:schemas-microsoft-com:vml" xmlns:wp14="http://schemas.microsoft.com/office/word/2010/wordprocessingDrawing" xmlns:wp="http://schemas.openxmlformats.org/drawingml/2006/wordprocessingDrawing" xmlns:w10="urn:schemas-microsoft-com:office:word" xmlns:w="http://schemas.openxmlformats.org/wordprocessingml/2006/main" xmlns:w14="http://schemas.microsoft.com/office/word/2010/wordml" xmlns:w15="http://schemas.microsoft.com/office/word/2012/wordml" xmlns:wpg="http://schemas.microsoft.com/office/word/2010/wordprocessingGroup" xmlns:wpi="http://schemas.microsoft.com/office/word/2010/wordprocessingInk" xmlns:wne="http://schemas.microsoft.com/office/word/2006/wordml" xmlns:wps="http://schemas.microsoft.com/office/word/2010/wordprocessingShape" mc:Ignorable="w14 w15 wp14">
+<w:document xmlns:wpc="http://schemas.microsoft.com/office/word/2010/wordprocessingCanvas" xmlns:mc="http://schemas.openxmlformats.org/markup-compatibility/2006" xmlns:o="urn:schemas-microsoft-com:office:office" xmlns:r="http://schemas.openxmlformats.org/officeDocument/2006/relationships" xmlns:m="http://schemas.openxmlformats.org/officeDocument/2006/math" xmlns:v="urn:schemas-microsoft-com:vml" xmlns:wp14="http://schemas.microsoft.com/office/word/2010/wordprocessingDrawing" xmlns:wp="http://schemas.openxmlformats.org/drawingml/2006/wordprocessingDrawing" xmlns:w10="urn:schemas-microsoft-com:office:word" xmlns:w="http://schemas.openxmlformats.org/wordprocessingml/2006/main" xmlns:w14="http://schemas.microsoft.com/office/word/2010/wordml" xmlns:wpg="http://schemas.microsoft.com/office/word/2010/wordprocessingGroup" xmlns:wpi="http://schemas.microsoft.com/office/word/2010/wordprocessingInk" xmlns:wne="http://schemas.microsoft.com/office/word/2006/wordml" xmlns:wps="http://schemas.microsoft.com/office/word/2010/wordprocessingShape" mc:Ignorable="w14 wp14">
   <w:body>
     <w:p>
       <w:pPr>
@@ -326,19 +326,43 @@
       </w:pPr>
       <w:r>
         <w:t>-no "best to worst" ordering for criteria.  This isn't a requirement, but it would make sense for the possible scores to be ordered in some way.  However, since it was not required, the database has no support for reordering of answers, and since answer scores are text/description based (e.g., "very good" or "poor" instead of a number), there can be no automatic sorting</w:t>
+      </w:r>
+    </w:p>
+    <w:p>
+      <w:pPr>
+        <w:pStyle w:val="segoeui"/>
+      </w:pPr>
+    </w:p>
+    <w:p>
+      <w:pPr>
+        <w:pStyle w:val="segoeui"/>
+      </w:pPr>
+      <w:r>
+        <w:rPr>
+          <w:rFonts w:hint="eastAsia"/>
+        </w:rPr>
+        <w:t xml:space="preserve">-justification for multiple education redundancy: it is implied that the </w:t>
+      </w:r>
+      <w:r>
+        <w:t>information</w:t>
+      </w:r>
+      <w:r>
+        <w:rPr>
+          <w:rFonts w:hint="eastAsia"/>
+        </w:rPr>
+        <w:t xml:space="preserve"> for education is typed in everytime a user makes a new application on the user side interface website or something.  So it is not the database</w:t>
+      </w:r>
+      <w:r>
+        <w:t>’</w:t>
+      </w:r>
+      <w:r>
+        <w:rPr>
+          <w:rFonts w:hint="eastAsia"/>
+        </w:rPr>
+        <w:t>s job to make sure it is something that was already entered?</w:t>
       </w:r>
       <w:bookmarkStart w:id="0" w:name="_GoBack"/>
       <w:bookmarkEnd w:id="0"/>
-    </w:p>
-    <w:p>
-      <w:pPr>
-        <w:pStyle w:val="segoeui"/>
-      </w:pPr>
-    </w:p>
-    <w:p>
-      <w:pPr>
-        <w:pStyle w:val="segoeui"/>
-      </w:pPr>
     </w:p>
     <w:p>
       <w:pPr>
@@ -402,7 +426,7 @@
 </file>
 
 <file path=word/styles.xml><?xml version="1.0" encoding="utf-8"?>
-<w:styles xmlns:mc="http://schemas.openxmlformats.org/markup-compatibility/2006" xmlns:r="http://schemas.openxmlformats.org/officeDocument/2006/relationships" xmlns:w="http://schemas.openxmlformats.org/wordprocessingml/2006/main" xmlns:w14="http://schemas.microsoft.com/office/word/2010/wordml" xmlns:w15="http://schemas.microsoft.com/office/word/2012/wordml" mc:Ignorable="w14 w15">
+<w:styles xmlns:mc="http://schemas.openxmlformats.org/markup-compatibility/2006" xmlns:r="http://schemas.openxmlformats.org/officeDocument/2006/relationships" xmlns:w="http://schemas.openxmlformats.org/wordprocessingml/2006/main" xmlns:w14="http://schemas.microsoft.com/office/word/2010/wordml" mc:Ignorable="w14">
   <w:docDefaults>
     <w:rPrDefault>
       <w:rPr>
@@ -418,378 +442,422 @@
       </w:pPr>
     </w:pPrDefault>
   </w:docDefaults>
-  <w:latentStyles w:defLockedState="0" w:defUIPriority="99" w:defSemiHidden="0" w:defUnhideWhenUsed="0" w:defQFormat="0" w:count="371">
-    <w:lsdException w:name="Normal" w:uiPriority="0" w:qFormat="1"/>
-    <w:lsdException w:name="heading 1" w:uiPriority="9" w:qFormat="1"/>
-    <w:lsdException w:name="heading 2" w:semiHidden="1" w:uiPriority="9" w:unhideWhenUsed="1" w:qFormat="1"/>
-    <w:lsdException w:name="heading 3" w:semiHidden="1" w:uiPriority="9" w:unhideWhenUsed="1" w:qFormat="1"/>
-    <w:lsdException w:name="heading 4" w:semiHidden="1" w:uiPriority="9" w:unhideWhenUsed="1" w:qFormat="1"/>
-    <w:lsdException w:name="heading 5" w:semiHidden="1" w:uiPriority="9" w:unhideWhenUsed="1" w:qFormat="1"/>
-    <w:lsdException w:name="heading 6" w:semiHidden="1" w:uiPriority="9" w:unhideWhenUsed="1" w:qFormat="1"/>
-    <w:lsdException w:name="heading 7" w:semiHidden="1" w:uiPriority="9" w:unhideWhenUsed="1" w:qFormat="1"/>
-    <w:lsdException w:name="heading 8" w:semiHidden="1" w:uiPriority="9" w:unhideWhenUsed="1" w:qFormat="1"/>
-    <w:lsdException w:name="heading 9" w:semiHidden="1" w:uiPriority="9" w:unhideWhenUsed="1" w:qFormat="1"/>
-    <w:lsdException w:name="index 1" w:semiHidden="1" w:unhideWhenUsed="1"/>
-    <w:lsdException w:name="index 2" w:semiHidden="1" w:unhideWhenUsed="1"/>
-    <w:lsdException w:name="index 3" w:semiHidden="1" w:unhideWhenUsed="1"/>
-    <w:lsdException w:name="index 4" w:semiHidden="1" w:unhideWhenUsed="1"/>
-    <w:lsdException w:name="index 5" w:semiHidden="1" w:unhideWhenUsed="1"/>
-    <w:lsdException w:name="index 6" w:semiHidden="1" w:unhideWhenUsed="1"/>
-    <w:lsdException w:name="index 7" w:semiHidden="1" w:unhideWhenUsed="1"/>
-    <w:lsdException w:name="index 8" w:semiHidden="1" w:unhideWhenUsed="1"/>
-    <w:lsdException w:name="index 9" w:semiHidden="1" w:unhideWhenUsed="1"/>
-    <w:lsdException w:name="toc 1" w:semiHidden="1" w:uiPriority="39" w:unhideWhenUsed="1"/>
-    <w:lsdException w:name="toc 2" w:semiHidden="1" w:uiPriority="39" w:unhideWhenUsed="1"/>
-    <w:lsdException w:name="toc 3" w:semiHidden="1" w:uiPriority="39" w:unhideWhenUsed="1"/>
-    <w:lsdException w:name="toc 4" w:semiHidden="1" w:uiPriority="39" w:unhideWhenUsed="1"/>
-    <w:lsdException w:name="toc 5" w:semiHidden="1" w:uiPriority="39" w:unhideWhenUsed="1"/>
-    <w:lsdException w:name="toc 6" w:semiHidden="1" w:uiPriority="39" w:unhideWhenUsed="1"/>
-    <w:lsdException w:name="toc 7" w:semiHidden="1" w:uiPriority="39" w:unhideWhenUsed="1"/>
-    <w:lsdException w:name="toc 8" w:semiHidden="1" w:uiPriority="39" w:unhideWhenUsed="1"/>
-    <w:lsdException w:name="toc 9" w:semiHidden="1" w:uiPriority="39" w:unhideWhenUsed="1"/>
-    <w:lsdException w:name="Normal Indent" w:semiHidden="1" w:unhideWhenUsed="1"/>
-    <w:lsdException w:name="footnote text" w:semiHidden="1" w:unhideWhenUsed="1"/>
-    <w:lsdException w:name="annotation text" w:semiHidden="1" w:unhideWhenUsed="1"/>
-    <w:lsdException w:name="header" w:semiHidden="1" w:unhideWhenUsed="1"/>
-    <w:lsdException w:name="footer" w:semiHidden="1" w:unhideWhenUsed="1"/>
-    <w:lsdException w:name="index heading" w:semiHidden="1" w:unhideWhenUsed="1"/>
-    <w:lsdException w:name="caption" w:semiHidden="1" w:uiPriority="35" w:unhideWhenUsed="1" w:qFormat="1"/>
-    <w:lsdException w:name="table of figures" w:semiHidden="1" w:unhideWhenUsed="1"/>
-    <w:lsdException w:name="envelope address" w:semiHidden="1" w:unhideWhenUsed="1"/>
-    <w:lsdException w:name="envelope return" w:semiHidden="1" w:unhideWhenUsed="1"/>
-    <w:lsdException w:name="footnote reference" w:semiHidden="1" w:unhideWhenUsed="1"/>
-    <w:lsdException w:name="annotation reference" w:semiHidden="1" w:unhideWhenUsed="1"/>
-    <w:lsdException w:name="line number" w:semiHidden="1" w:unhideWhenUsed="1"/>
-    <w:lsdException w:name="page number" w:semiHidden="1" w:unhideWhenUsed="1"/>
-    <w:lsdException w:name="endnote reference" w:semiHidden="1" w:unhideWhenUsed="1"/>
-    <w:lsdException w:name="endnote text" w:semiHidden="1" w:unhideWhenUsed="1"/>
-    <w:lsdException w:name="table of authorities" w:semiHidden="1" w:unhideWhenUsed="1"/>
-    <w:lsdException w:name="macro" w:semiHidden="1" w:unhideWhenUsed="1"/>
-    <w:lsdException w:name="toa heading" w:semiHidden="1" w:unhideWhenUsed="1"/>
-    <w:lsdException w:name="List" w:semiHidden="1" w:unhideWhenUsed="1"/>
-    <w:lsdException w:name="List Bullet" w:semiHidden="1" w:unhideWhenUsed="1"/>
-    <w:lsdException w:name="List Number" w:semiHidden="1" w:unhideWhenUsed="1"/>
-    <w:lsdException w:name="List 2" w:semiHidden="1" w:unhideWhenUsed="1"/>
-    <w:lsdException w:name="List 3" w:semiHidden="1" w:unhideWhenUsed="1"/>
-    <w:lsdException w:name="List 4" w:semiHidden="1" w:unhideWhenUsed="1"/>
-    <w:lsdException w:name="List 5" w:semiHidden="1" w:unhideWhenUsed="1"/>
-    <w:lsdException w:name="List Bullet 2" w:semiHidden="1" w:unhideWhenUsed="1"/>
-    <w:lsdException w:name="List Bullet 3" w:semiHidden="1" w:unhideWhenUsed="1"/>
-    <w:lsdException w:name="List Bullet 4" w:semiHidden="1" w:unhideWhenUsed="1"/>
-    <w:lsdException w:name="List Bullet 5" w:semiHidden="1" w:unhideWhenUsed="1"/>
-    <w:lsdException w:name="List Number 2" w:semiHidden="1" w:unhideWhenUsed="1"/>
-    <w:lsdException w:name="List Number 3" w:semiHidden="1" w:unhideWhenUsed="1"/>
-    <w:lsdException w:name="List Number 4" w:semiHidden="1" w:unhideWhenUsed="1"/>
-    <w:lsdException w:name="List Number 5" w:semiHidden="1" w:unhideWhenUsed="1"/>
-    <w:lsdException w:name="Title" w:uiPriority="10" w:qFormat="1"/>
-    <w:lsdException w:name="Closing" w:semiHidden="1" w:unhideWhenUsed="1"/>
-    <w:lsdException w:name="Signature" w:semiHidden="1" w:unhideWhenUsed="1"/>
-    <w:lsdException w:name="Default Paragraph Font" w:semiHidden="1" w:uiPriority="1" w:unhideWhenUsed="1"/>
-    <w:lsdException w:name="Body Text" w:semiHidden="1" w:unhideWhenUsed="1"/>
-    <w:lsdException w:name="Body Text Indent" w:semiHidden="1" w:unhideWhenUsed="1"/>
-    <w:lsdException w:name="List Continue" w:semiHidden="1" w:unhideWhenUsed="1"/>
-    <w:lsdException w:name="List Continue 2" w:semiHidden="1" w:unhideWhenUsed="1"/>
-    <w:lsdException w:name="List Continue 3" w:semiHidden="1" w:unhideWhenUsed="1"/>
-    <w:lsdException w:name="List Continue 4" w:semiHidden="1" w:unhideWhenUsed="1"/>
-    <w:lsdException w:name="List Continue 5" w:semiHidden="1" w:unhideWhenUsed="1"/>
-    <w:lsdException w:name="Message Header" w:semiHidden="1" w:unhideWhenUsed="1"/>
-    <w:lsdException w:name="Subtitle" w:uiPriority="11" w:qFormat="1"/>
-    <w:lsdException w:name="Salutation" w:semiHidden="1" w:unhideWhenUsed="1"/>
-    <w:lsdException w:name="Date" w:semiHidden="1" w:unhideWhenUsed="1"/>
-    <w:lsdException w:name="Body Text First Indent" w:semiHidden="1" w:unhideWhenUsed="1"/>
-    <w:lsdException w:name="Body Text First Indent 2" w:semiHidden="1" w:unhideWhenUsed="1"/>
-    <w:lsdException w:name="Note Heading" w:semiHidden="1" w:unhideWhenUsed="1"/>
-    <w:lsdException w:name="Body Text 2" w:semiHidden="1" w:unhideWhenUsed="1"/>
-    <w:lsdException w:name="Body Text 3" w:semiHidden="1" w:unhideWhenUsed="1"/>
-    <w:lsdException w:name="Body Text Indent 2" w:semiHidden="1" w:unhideWhenUsed="1"/>
-    <w:lsdException w:name="Body Text Indent 3" w:semiHidden="1" w:unhideWhenUsed="1"/>
-    <w:lsdException w:name="Block Text" w:semiHidden="1" w:unhideWhenUsed="1"/>
-    <w:lsdException w:name="Hyperlink" w:semiHidden="1" w:unhideWhenUsed="1"/>
-    <w:lsdException w:name="FollowedHyperlink" w:semiHidden="1" w:unhideWhenUsed="1"/>
-    <w:lsdException w:name="Strong" w:uiPriority="22" w:qFormat="1"/>
-    <w:lsdException w:name="Emphasis" w:uiPriority="20" w:qFormat="1"/>
-    <w:lsdException w:name="Document Map" w:semiHidden="1" w:unhideWhenUsed="1"/>
-    <w:lsdException w:name="Plain Text" w:semiHidden="1" w:unhideWhenUsed="1"/>
-    <w:lsdException w:name="E-mail Signature" w:semiHidden="1" w:unhideWhenUsed="1"/>
-    <w:lsdException w:name="HTML Top of Form" w:semiHidden="1" w:unhideWhenUsed="1"/>
-    <w:lsdException w:name="HTML Bottom of Form" w:semiHidden="1" w:unhideWhenUsed="1"/>
-    <w:lsdException w:name="Normal (Web)" w:semiHidden="1" w:unhideWhenUsed="1"/>
-    <w:lsdException w:name="HTML Acronym" w:semiHidden="1" w:unhideWhenUsed="1"/>
-    <w:lsdException w:name="HTML Address" w:semiHidden="1" w:unhideWhenUsed="1"/>
-    <w:lsdException w:name="HTML Cite" w:semiHidden="1" w:unhideWhenUsed="1"/>
-    <w:lsdException w:name="HTML Code" w:semiHidden="1" w:unhideWhenUsed="1"/>
-    <w:lsdException w:name="HTML Definition" w:semiHidden="1" w:unhideWhenUsed="1"/>
-    <w:lsdException w:name="HTML Keyboard" w:semiHidden="1" w:unhideWhenUsed="1"/>
-    <w:lsdException w:name="HTML Preformatted" w:semiHidden="1" w:unhideWhenUsed="1"/>
-    <w:lsdException w:name="HTML Sample" w:semiHidden="1" w:unhideWhenUsed="1"/>
-    <w:lsdException w:name="HTML Typewriter" w:semiHidden="1" w:unhideWhenUsed="1"/>
-    <w:lsdException w:name="HTML Variable" w:semiHidden="1" w:unhideWhenUsed="1"/>
-    <w:lsdException w:name="Normal Table" w:semiHidden="1" w:unhideWhenUsed="1"/>
-    <w:lsdException w:name="annotation subject" w:semiHidden="1" w:unhideWhenUsed="1"/>
-    <w:lsdException w:name="No List" w:semiHidden="1" w:unhideWhenUsed="1"/>
-    <w:lsdException w:name="Outline List 1" w:semiHidden="1" w:unhideWhenUsed="1"/>
-    <w:lsdException w:name="Outline List 2" w:semiHidden="1" w:unhideWhenUsed="1"/>
-    <w:lsdException w:name="Outline List 3" w:semiHidden="1" w:unhideWhenUsed="1"/>
-    <w:lsdException w:name="Table Simple 1" w:semiHidden="1" w:unhideWhenUsed="1"/>
-    <w:lsdException w:name="Table Simple 2" w:semiHidden="1" w:unhideWhenUsed="1"/>
-    <w:lsdException w:name="Table Simple 3" w:semiHidden="1" w:unhideWhenUsed="1"/>
-    <w:lsdException w:name="Table Classic 1" w:semiHidden="1" w:unhideWhenUsed="1"/>
-    <w:lsdException w:name="Table Classic 2" w:semiHidden="1" w:unhideWhenUsed="1"/>
-    <w:lsdException w:name="Table Classic 3" w:semiHidden="1" w:unhideWhenUsed="1"/>
-    <w:lsdException w:name="Table Classic 4" w:semiHidden="1" w:unhideWhenUsed="1"/>
-    <w:lsdException w:name="Table Colorful 1" w:semiHidden="1" w:unhideWhenUsed="1"/>
-    <w:lsdException w:name="Table Colorful 2" w:semiHidden="1" w:unhideWhenUsed="1"/>
-    <w:lsdException w:name="Table Colorful 3" w:semiHidden="1" w:unhideWhenUsed="1"/>
-    <w:lsdException w:name="Table Columns 1" w:semiHidden="1" w:unhideWhenUsed="1"/>
-    <w:lsdException w:name="Table Columns 2" w:semiHidden="1" w:unhideWhenUsed="1"/>
-    <w:lsdException w:name="Table Columns 3" w:semiHidden="1" w:unhideWhenUsed="1"/>
-    <w:lsdException w:name="Table Columns 4" w:semiHidden="1" w:unhideWhenUsed="1"/>
-    <w:lsdException w:name="Table Columns 5" w:semiHidden="1" w:unhideWhenUsed="1"/>
-    <w:lsdException w:name="Table Grid 1" w:semiHidden="1" w:unhideWhenUsed="1"/>
-    <w:lsdException w:name="Table Grid 2" w:semiHidden="1" w:unhideWhenUsed="1"/>
-    <w:lsdException w:name="Table Grid 3" w:semiHidden="1" w:unhideWhenUsed="1"/>
-    <w:lsdException w:name="Table Grid 4" w:semiHidden="1" w:unhideWhenUsed="1"/>
-    <w:lsdException w:name="Table Grid 5" w:semiHidden="1" w:unhideWhenUsed="1"/>
-    <w:lsdException w:name="Table Grid 6" w:semiHidden="1" w:unhideWhenUsed="1"/>
-    <w:lsdException w:name="Table Grid 7" w:semiHidden="1" w:unhideWhenUsed="1"/>
-    <w:lsdException w:name="Table Grid 8" w:semiHidden="1" w:unhideWhenUsed="1"/>
-    <w:lsdException w:name="Table List 1" w:semiHidden="1" w:unhideWhenUsed="1"/>
-    <w:lsdException w:name="Table List 2" w:semiHidden="1" w:unhideWhenUsed="1"/>
-    <w:lsdException w:name="Table List 3" w:semiHidden="1" w:unhideWhenUsed="1"/>
-    <w:lsdException w:name="Table List 4" w:semiHidden="1" w:unhideWhenUsed="1"/>
-    <w:lsdException w:name="Table List 5" w:semiHidden="1" w:unhideWhenUsed="1"/>
-    <w:lsdException w:name="Table List 6" w:semiHidden="1" w:unhideWhenUsed="1"/>
-    <w:lsdException w:name="Table List 7" w:semiHidden="1" w:unhideWhenUsed="1"/>
-    <w:lsdException w:name="Table List 8" w:semiHidden="1" w:unhideWhenUsed="1"/>
-    <w:lsdException w:name="Table 3D effects 1" w:semiHidden="1" w:unhideWhenUsed="1"/>
-    <w:lsdException w:name="Table 3D effects 2" w:semiHidden="1" w:unhideWhenUsed="1"/>
-    <w:lsdException w:name="Table 3D effects 3" w:semiHidden="1" w:unhideWhenUsed="1"/>
-    <w:lsdException w:name="Table Contemporary" w:semiHidden="1" w:unhideWhenUsed="1"/>
-    <w:lsdException w:name="Table Elegant" w:semiHidden="1" w:unhideWhenUsed="1"/>
-    <w:lsdException w:name="Table Professional" w:semiHidden="1" w:unhideWhenUsed="1"/>
-    <w:lsdException w:name="Table Subtle 1" w:semiHidden="1" w:unhideWhenUsed="1"/>
-    <w:lsdException w:name="Table Subtle 2" w:semiHidden="1" w:unhideWhenUsed="1"/>
-    <w:lsdException w:name="Table Web 1" w:semiHidden="1" w:unhideWhenUsed="1"/>
-    <w:lsdException w:name="Table Web 2" w:semiHidden="1" w:unhideWhenUsed="1"/>
-    <w:lsdException w:name="Table Web 3" w:semiHidden="1" w:unhideWhenUsed="1"/>
-    <w:lsdException w:name="Balloon Text" w:semiHidden="1" w:unhideWhenUsed="1"/>
-    <w:lsdException w:name="Table Grid" w:uiPriority="39"/>
-    <w:lsdException w:name="Table Theme" w:semiHidden="1" w:unhideWhenUsed="1"/>
-    <w:lsdException w:name="Placeholder Text" w:semiHidden="1"/>
-    <w:lsdException w:name="No Spacing" w:uiPriority="1" w:qFormat="1"/>
-    <w:lsdException w:name="Light Shading" w:uiPriority="60"/>
-    <w:lsdException w:name="Light List" w:uiPriority="61"/>
-    <w:lsdException w:name="Light Grid" w:uiPriority="62"/>
-    <w:lsdException w:name="Medium Shading 1" w:uiPriority="63"/>
-    <w:lsdException w:name="Medium Shading 2" w:uiPriority="64"/>
-    <w:lsdException w:name="Medium List 1" w:uiPriority="65"/>
-    <w:lsdException w:name="Medium List 2" w:uiPriority="66"/>
-    <w:lsdException w:name="Medium Grid 1" w:uiPriority="67"/>
-    <w:lsdException w:name="Medium Grid 2" w:uiPriority="68"/>
-    <w:lsdException w:name="Medium Grid 3" w:uiPriority="69"/>
-    <w:lsdException w:name="Dark List" w:uiPriority="70"/>
-    <w:lsdException w:name="Colorful Shading" w:uiPriority="71"/>
-    <w:lsdException w:name="Colorful List" w:uiPriority="72"/>
-    <w:lsdException w:name="Colorful Grid" w:uiPriority="73"/>
-    <w:lsdException w:name="Light Shading Accent 1" w:uiPriority="60"/>
-    <w:lsdException w:name="Light List Accent 1" w:uiPriority="61"/>
-    <w:lsdException w:name="Light Grid Accent 1" w:uiPriority="62"/>
-    <w:lsdException w:name="Medium Shading 1 Accent 1" w:uiPriority="63"/>
-    <w:lsdException w:name="Medium Shading 2 Accent 1" w:uiPriority="64"/>
-    <w:lsdException w:name="Medium List 1 Accent 1" w:uiPriority="65"/>
-    <w:lsdException w:name="Revision" w:semiHidden="1"/>
-    <w:lsdException w:name="List Paragraph" w:uiPriority="34" w:qFormat="1"/>
-    <w:lsdException w:name="Quote" w:uiPriority="29" w:qFormat="1"/>
-    <w:lsdException w:name="Intense Quote" w:uiPriority="30" w:qFormat="1"/>
-    <w:lsdException w:name="Medium List 2 Accent 1" w:uiPriority="66"/>
-    <w:lsdException w:name="Medium Grid 1 Accent 1" w:uiPriority="67"/>
-    <w:lsdException w:name="Medium Grid 2 Accent 1" w:uiPriority="68"/>
-    <w:lsdException w:name="Medium Grid 3 Accent 1" w:uiPriority="69"/>
-    <w:lsdException w:name="Dark List Accent 1" w:uiPriority="70"/>
-    <w:lsdException w:name="Colorful Shading Accent 1" w:uiPriority="71"/>
-    <w:lsdException w:name="Colorful List Accent 1" w:uiPriority="72"/>
-    <w:lsdException w:name="Colorful Grid Accent 1" w:uiPriority="73"/>
-    <w:lsdException w:name="Light Shading Accent 2" w:uiPriority="60"/>
-    <w:lsdException w:name="Light List Accent 2" w:uiPriority="61"/>
-    <w:lsdException w:name="Light Grid Accent 2" w:uiPriority="62"/>
-    <w:lsdException w:name="Medium Shading 1 Accent 2" w:uiPriority="63"/>
-    <w:lsdException w:name="Medium Shading 2 Accent 2" w:uiPriority="64"/>
-    <w:lsdException w:name="Medium List 1 Accent 2" w:uiPriority="65"/>
-    <w:lsdException w:name="Medium List 2 Accent 2" w:uiPriority="66"/>
-    <w:lsdException w:name="Medium Grid 1 Accent 2" w:uiPriority="67"/>
-    <w:lsdException w:name="Medium Grid 2 Accent 2" w:uiPriority="68"/>
-    <w:lsdException w:name="Medium Grid 3 Accent 2" w:uiPriority="69"/>
-    <w:lsdException w:name="Dark List Accent 2" w:uiPriority="70"/>
-    <w:lsdException w:name="Colorful Shading Accent 2" w:uiPriority="71"/>
-    <w:lsdException w:name="Colorful List Accent 2" w:uiPriority="72"/>
-    <w:lsdException w:name="Colorful Grid Accent 2" w:uiPriority="73"/>
-    <w:lsdException w:name="Light Shading Accent 3" w:uiPriority="60"/>
-    <w:lsdException w:name="Light List Accent 3" w:uiPriority="61"/>
-    <w:lsdException w:name="Light Grid Accent 3" w:uiPriority="62"/>
-    <w:lsdException w:name="Medium Shading 1 Accent 3" w:uiPriority="63"/>
-    <w:lsdException w:name="Medium Shading 2 Accent 3" w:uiPriority="64"/>
-    <w:lsdException w:name="Medium List 1 Accent 3" w:uiPriority="65"/>
-    <w:lsdException w:name="Medium List 2 Accent 3" w:uiPriority="66"/>
-    <w:lsdException w:name="Medium Grid 1 Accent 3" w:uiPriority="67"/>
-    <w:lsdException w:name="Medium Grid 2 Accent 3" w:uiPriority="68"/>
-    <w:lsdException w:name="Medium Grid 3 Accent 3" w:uiPriority="69"/>
-    <w:lsdException w:name="Dark List Accent 3" w:uiPriority="70"/>
-    <w:lsdException w:name="Colorful Shading Accent 3" w:uiPriority="71"/>
-    <w:lsdException w:name="Colorful List Accent 3" w:uiPriority="72"/>
-    <w:lsdException w:name="Colorful Grid Accent 3" w:uiPriority="73"/>
-    <w:lsdException w:name="Light Shading Accent 4" w:uiPriority="60"/>
-    <w:lsdException w:name="Light List Accent 4" w:uiPriority="61"/>
-    <w:lsdException w:name="Light Grid Accent 4" w:uiPriority="62"/>
-    <w:lsdException w:name="Medium Shading 1 Accent 4" w:uiPriority="63"/>
-    <w:lsdException w:name="Medium Shading 2 Accent 4" w:uiPriority="64"/>
-    <w:lsdException w:name="Medium List 1 Accent 4" w:uiPriority="65"/>
-    <w:lsdException w:name="Medium List 2 Accent 4" w:uiPriority="66"/>
-    <w:lsdException w:name="Medium Grid 1 Accent 4" w:uiPriority="67"/>
-    <w:lsdException w:name="Medium Grid 2 Accent 4" w:uiPriority="68"/>
-    <w:lsdException w:name="Medium Grid 3 Accent 4" w:uiPriority="69"/>
-    <w:lsdException w:name="Dark List Accent 4" w:uiPriority="70"/>
-    <w:lsdException w:name="Colorful Shading Accent 4" w:uiPriority="71"/>
-    <w:lsdException w:name="Colorful List Accent 4" w:uiPriority="72"/>
-    <w:lsdException w:name="Colorful Grid Accent 4" w:uiPriority="73"/>
-    <w:lsdException w:name="Light Shading Accent 5" w:uiPriority="60"/>
-    <w:lsdException w:name="Light List Accent 5" w:uiPriority="61"/>
-    <w:lsdException w:name="Light Grid Accent 5" w:uiPriority="62"/>
-    <w:lsdException w:name="Medium Shading 1 Accent 5" w:uiPriority="63"/>
-    <w:lsdException w:name="Medium Shading 2 Accent 5" w:uiPriority="64"/>
-    <w:lsdException w:name="Medium List 1 Accent 5" w:uiPriority="65"/>
-    <w:lsdException w:name="Medium List 2 Accent 5" w:uiPriority="66"/>
-    <w:lsdException w:name="Medium Grid 1 Accent 5" w:uiPriority="67"/>
-    <w:lsdException w:name="Medium Grid 2 Accent 5" w:uiPriority="68"/>
-    <w:lsdException w:name="Medium Grid 3 Accent 5" w:uiPriority="69"/>
-    <w:lsdException w:name="Dark List Accent 5" w:uiPriority="70"/>
-    <w:lsdException w:name="Colorful Shading Accent 5" w:uiPriority="71"/>
-    <w:lsdException w:name="Colorful List Accent 5" w:uiPriority="72"/>
-    <w:lsdException w:name="Colorful Grid Accent 5" w:uiPriority="73"/>
-    <w:lsdException w:name="Light Shading Accent 6" w:uiPriority="60"/>
-    <w:lsdException w:name="Light List Accent 6" w:uiPriority="61"/>
-    <w:lsdException w:name="Light Grid Accent 6" w:uiPriority="62"/>
-    <w:lsdException w:name="Medium Shading 1 Accent 6" w:uiPriority="63"/>
-    <w:lsdException w:name="Medium Shading 2 Accent 6" w:uiPriority="64"/>
-    <w:lsdException w:name="Medium List 1 Accent 6" w:uiPriority="65"/>
-    <w:lsdException w:name="Medium List 2 Accent 6" w:uiPriority="66"/>
-    <w:lsdException w:name="Medium Grid 1 Accent 6" w:uiPriority="67"/>
-    <w:lsdException w:name="Medium Grid 2 Accent 6" w:uiPriority="68"/>
-    <w:lsdException w:name="Medium Grid 3 Accent 6" w:uiPriority="69"/>
-    <w:lsdException w:name="Dark List Accent 6" w:uiPriority="70"/>
-    <w:lsdException w:name="Colorful Shading Accent 6" w:uiPriority="71"/>
-    <w:lsdException w:name="Colorful List Accent 6" w:uiPriority="72"/>
-    <w:lsdException w:name="Colorful Grid Accent 6" w:uiPriority="73"/>
-    <w:lsdException w:name="Subtle Emphasis" w:uiPriority="19" w:qFormat="1"/>
-    <w:lsdException w:name="Intense Emphasis" w:uiPriority="21" w:qFormat="1"/>
-    <w:lsdException w:name="Subtle Reference" w:uiPriority="31" w:qFormat="1"/>
-    <w:lsdException w:name="Intense Reference" w:uiPriority="32" w:qFormat="1"/>
-    <w:lsdException w:name="Book Title" w:uiPriority="33" w:qFormat="1"/>
-    <w:lsdException w:name="Bibliography" w:semiHidden="1" w:uiPriority="37" w:unhideWhenUsed="1"/>
-    <w:lsdException w:name="TOC Heading" w:semiHidden="1" w:uiPriority="39" w:unhideWhenUsed="1" w:qFormat="1"/>
-    <w:lsdException w:name="Plain Table 1" w:uiPriority="41"/>
-    <w:lsdException w:name="Plain Table 2" w:uiPriority="42"/>
-    <w:lsdException w:name="Plain Table 3" w:uiPriority="43"/>
-    <w:lsdException w:name="Plain Table 4" w:uiPriority="44"/>
-    <w:lsdException w:name="Plain Table 5" w:uiPriority="45"/>
-    <w:lsdException w:name="Grid Table Light" w:uiPriority="40"/>
-    <w:lsdException w:name="Grid Table 1 Light" w:uiPriority="46"/>
-    <w:lsdException w:name="Grid Table 2" w:uiPriority="47"/>
-    <w:lsdException w:name="Grid Table 3" w:uiPriority="48"/>
-    <w:lsdException w:name="Grid Table 4" w:uiPriority="49"/>
-    <w:lsdException w:name="Grid Table 5 Dark" w:uiPriority="50"/>
-    <w:lsdException w:name="Grid Table 6 Colorful" w:uiPriority="51"/>
-    <w:lsdException w:name="Grid Table 7 Colorful" w:uiPriority="52"/>
-    <w:lsdException w:name="Grid Table 1 Light Accent 1" w:uiPriority="46"/>
-    <w:lsdException w:name="Grid Table 2 Accent 1" w:uiPriority="47"/>
-    <w:lsdException w:name="Grid Table 3 Accent 1" w:uiPriority="48"/>
-    <w:lsdException w:name="Grid Table 4 Accent 1" w:uiPriority="49"/>
-    <w:lsdException w:name="Grid Table 5 Dark Accent 1" w:uiPriority="50"/>
-    <w:lsdException w:name="Grid Table 6 Colorful Accent 1" w:uiPriority="51"/>
-    <w:lsdException w:name="Grid Table 7 Colorful Accent 1" w:uiPriority="52"/>
-    <w:lsdException w:name="Grid Table 1 Light Accent 2" w:uiPriority="46"/>
-    <w:lsdException w:name="Grid Table 2 Accent 2" w:uiPriority="47"/>
-    <w:lsdException w:name="Grid Table 3 Accent 2" w:uiPriority="48"/>
-    <w:lsdException w:name="Grid Table 4 Accent 2" w:uiPriority="49"/>
-    <w:lsdException w:name="Grid Table 5 Dark Accent 2" w:uiPriority="50"/>
-    <w:lsdException w:name="Grid Table 6 Colorful Accent 2" w:uiPriority="51"/>
-    <w:lsdException w:name="Grid Table 7 Colorful Accent 2" w:uiPriority="52"/>
-    <w:lsdException w:name="Grid Table 1 Light Accent 3" w:uiPriority="46"/>
-    <w:lsdException w:name="Grid Table 2 Accent 3" w:uiPriority="47"/>
-    <w:lsdException w:name="Grid Table 3 Accent 3" w:uiPriority="48"/>
-    <w:lsdException w:name="Grid Table 4 Accent 3" w:uiPriority="49"/>
-    <w:lsdException w:name="Grid Table 5 Dark Accent 3" w:uiPriority="50"/>
-    <w:lsdException w:name="Grid Table 6 Colorful Accent 3" w:uiPriority="51"/>
-    <w:lsdException w:name="Grid Table 7 Colorful Accent 3" w:uiPriority="52"/>
-    <w:lsdException w:name="Grid Table 1 Light Accent 4" w:uiPriority="46"/>
-    <w:lsdException w:name="Grid Table 2 Accent 4" w:uiPriority="47"/>
-    <w:lsdException w:name="Grid Table 3 Accent 4" w:uiPriority="48"/>
-    <w:lsdException w:name="Grid Table 4 Accent 4" w:uiPriority="49"/>
-    <w:lsdException w:name="Grid Table 5 Dark Accent 4" w:uiPriority="50"/>
-    <w:lsdException w:name="Grid Table 6 Colorful Accent 4" w:uiPriority="51"/>
-    <w:lsdException w:name="Grid Table 7 Colorful Accent 4" w:uiPriority="52"/>
-    <w:lsdException w:name="Grid Table 1 Light Accent 5" w:uiPriority="46"/>
-    <w:lsdException w:name="Grid Table 2 Accent 5" w:uiPriority="47"/>
-    <w:lsdException w:name="Grid Table 3 Accent 5" w:uiPriority="48"/>
-    <w:lsdException w:name="Grid Table 4 Accent 5" w:uiPriority="49"/>
-    <w:lsdException w:name="Grid Table 5 Dark Accent 5" w:uiPriority="50"/>
-    <w:lsdException w:name="Grid Table 6 Colorful Accent 5" w:uiPriority="51"/>
-    <w:lsdException w:name="Grid Table 7 Colorful Accent 5" w:uiPriority="52"/>
-    <w:lsdException w:name="Grid Table 1 Light Accent 6" w:uiPriority="46"/>
-    <w:lsdException w:name="Grid Table 2 Accent 6" w:uiPriority="47"/>
-    <w:lsdException w:name="Grid Table 3 Accent 6" w:uiPriority="48"/>
-    <w:lsdException w:name="Grid Table 4 Accent 6" w:uiPriority="49"/>
-    <w:lsdException w:name="Grid Table 5 Dark Accent 6" w:uiPriority="50"/>
-    <w:lsdException w:name="Grid Table 6 Colorful Accent 6" w:uiPriority="51"/>
-    <w:lsdException w:name="Grid Table 7 Colorful Accent 6" w:uiPriority="52"/>
-    <w:lsdException w:name="List Table 1 Light" w:uiPriority="46"/>
-    <w:lsdException w:name="List Table 2" w:uiPriority="47"/>
-    <w:lsdException w:name="List Table 3" w:uiPriority="48"/>
-    <w:lsdException w:name="List Table 4" w:uiPriority="49"/>
-    <w:lsdException w:name="List Table 5 Dark" w:uiPriority="50"/>
-    <w:lsdException w:name="List Table 6 Colorful" w:uiPriority="51"/>
-    <w:lsdException w:name="List Table 7 Colorful" w:uiPriority="52"/>
-    <w:lsdException w:name="List Table 1 Light Accent 1" w:uiPriority="46"/>
-    <w:lsdException w:name="List Table 2 Accent 1" w:uiPriority="47"/>
-    <w:lsdException w:name="List Table 3 Accent 1" w:uiPriority="48"/>
-    <w:lsdException w:name="List Table 4 Accent 1" w:uiPriority="49"/>
-    <w:lsdException w:name="List Table 5 Dark Accent 1" w:uiPriority="50"/>
-    <w:lsdException w:name="List Table 6 Colorful Accent 1" w:uiPriority="51"/>
-    <w:lsdException w:name="List Table 7 Colorful Accent 1" w:uiPriority="52"/>
-    <w:lsdException w:name="List Table 1 Light Accent 2" w:uiPriority="46"/>
-    <w:lsdException w:name="List Table 2 Accent 2" w:uiPriority="47"/>
-    <w:lsdException w:name="List Table 3 Accent 2" w:uiPriority="48"/>
-    <w:lsdException w:name="List Table 4 Accent 2" w:uiPriority="49"/>
-    <w:lsdException w:name="List Table 5 Dark Accent 2" w:uiPriority="50"/>
-    <w:lsdException w:name="List Table 6 Colorful Accent 2" w:uiPriority="51"/>
-    <w:lsdException w:name="List Table 7 Colorful Accent 2" w:uiPriority="52"/>
-    <w:lsdException w:name="List Table 1 Light Accent 3" w:uiPriority="46"/>
-    <w:lsdException w:name="List Table 2 Accent 3" w:uiPriority="47"/>
-    <w:lsdException w:name="List Table 3 Accent 3" w:uiPriority="48"/>
-    <w:lsdException w:name="List Table 4 Accent 3" w:uiPriority="49"/>
-    <w:lsdException w:name="List Table 5 Dark Accent 3" w:uiPriority="50"/>
-    <w:lsdException w:name="List Table 6 Colorful Accent 3" w:uiPriority="51"/>
-    <w:lsdException w:name="List Table 7 Colorful Accent 3" w:uiPriority="52"/>
-    <w:lsdException w:name="List Table 1 Light Accent 4" w:uiPriority="46"/>
-    <w:lsdException w:name="List Table 2 Accent 4" w:uiPriority="47"/>
-    <w:lsdException w:name="List Table 3 Accent 4" w:uiPriority="48"/>
-    <w:lsdException w:name="List Table 4 Accent 4" w:uiPriority="49"/>
-    <w:lsdException w:name="List Table 5 Dark Accent 4" w:uiPriority="50"/>
-    <w:lsdException w:name="List Table 6 Colorful Accent 4" w:uiPriority="51"/>
-    <w:lsdException w:name="List Table 7 Colorful Accent 4" w:uiPriority="52"/>
-    <w:lsdException w:name="List Table 1 Light Accent 5" w:uiPriority="46"/>
-    <w:lsdException w:name="List Table 2 Accent 5" w:uiPriority="47"/>
-    <w:lsdException w:name="List Table 3 Accent 5" w:uiPriority="48"/>
-    <w:lsdException w:name="List Table 4 Accent 5" w:uiPriority="49"/>
-    <w:lsdException w:name="List Table 5 Dark Accent 5" w:uiPriority="50"/>
-    <w:lsdException w:name="List Table 6 Colorful Accent 5" w:uiPriority="51"/>
-    <w:lsdException w:name="List Table 7 Colorful Accent 5" w:uiPriority="52"/>
-    <w:lsdException w:name="List Table 1 Light Accent 6" w:uiPriority="46"/>
-    <w:lsdException w:name="List Table 2 Accent 6" w:uiPriority="47"/>
-    <w:lsdException w:name="List Table 3 Accent 6" w:uiPriority="48"/>
-    <w:lsdException w:name="List Table 4 Accent 6" w:uiPriority="49"/>
-    <w:lsdException w:name="List Table 5 Dark Accent 6" w:uiPriority="50"/>
-    <w:lsdException w:name="List Table 6 Colorful Accent 6" w:uiPriority="51"/>
-    <w:lsdException w:name="List Table 7 Colorful Accent 6" w:uiPriority="52"/>
+  <w:latentStyles w:defLockedState="0" w:defUIPriority="99" w:defSemiHidden="1" w:defUnhideWhenUsed="1" w:defQFormat="0" w:count="267">
+    <w:lsdException w:name="Normal" w:semiHidden="0" w:uiPriority="0" w:unhideWhenUsed="0" w:qFormat="1"/>
+    <w:lsdException w:name="heading 1" w:semiHidden="0" w:uiPriority="9" w:unhideWhenUsed="0" w:qFormat="1"/>
+    <w:lsdException w:name="heading 2" w:uiPriority="9" w:qFormat="1"/>
+    <w:lsdException w:name="heading 3" w:uiPriority="9" w:qFormat="1"/>
+    <w:lsdException w:name="heading 4" w:uiPriority="9" w:qFormat="1"/>
+    <w:lsdException w:name="heading 5" w:uiPriority="9" w:qFormat="1"/>
+    <w:lsdException w:name="heading 6" w:uiPriority="9" w:qFormat="1"/>
+    <w:lsdException w:name="heading 7" w:uiPriority="9" w:qFormat="1"/>
+    <w:lsdException w:name="heading 8" w:uiPriority="9" w:qFormat="1"/>
+    <w:lsdException w:name="heading 9" w:uiPriority="9" w:qFormat="1"/>
+    <w:lsdException w:name="toc 1" w:uiPriority="39"/>
+    <w:lsdException w:name="toc 2" w:uiPriority="39"/>
+    <w:lsdException w:name="toc 3" w:uiPriority="39"/>
+    <w:lsdException w:name="toc 4" w:uiPriority="39"/>
+    <w:lsdException w:name="toc 5" w:uiPriority="39"/>
+    <w:lsdException w:name="toc 6" w:uiPriority="39"/>
+    <w:lsdException w:name="toc 7" w:uiPriority="39"/>
+    <w:lsdException w:name="toc 8" w:uiPriority="39"/>
+    <w:lsdException w:name="toc 9" w:uiPriority="39"/>
+    <w:lsdException w:name="caption" w:uiPriority="35" w:qFormat="1"/>
+    <w:lsdException w:name="Title" w:semiHidden="0" w:uiPriority="10" w:unhideWhenUsed="0" w:qFormat="1"/>
+    <w:lsdException w:name="Default Paragraph Font" w:uiPriority="1"/>
+    <w:lsdException w:name="Subtitle" w:semiHidden="0" w:uiPriority="11" w:unhideWhenUsed="0" w:qFormat="1"/>
+    <w:lsdException w:name="Strong" w:semiHidden="0" w:uiPriority="22" w:unhideWhenUsed="0" w:qFormat="1"/>
+    <w:lsdException w:name="Emphasis" w:semiHidden="0" w:uiPriority="20" w:unhideWhenUsed="0" w:qFormat="1"/>
+    <w:lsdException w:name="Table Grid" w:semiHidden="0" w:uiPriority="39" w:unhideWhenUsed="0"/>
+    <w:lsdException w:name="Placeholder Text" w:unhideWhenUsed="0"/>
+    <w:lsdException w:name="No Spacing" w:semiHidden="0" w:uiPriority="1" w:unhideWhenUsed="0" w:qFormat="1"/>
+    <w:lsdException w:name="Light Shading" w:semiHidden="0" w:uiPriority="60" w:unhideWhenUsed="0"/>
+    <w:lsdException w:name="Light List" w:semiHidden="0" w:uiPriority="61" w:unhideWhenUsed="0"/>
+    <w:lsdException w:name="Light Grid" w:semiHidden="0" w:uiPriority="62" w:unhideWhenUsed="0"/>
+    <w:lsdException w:name="Medium Shading 1" w:semiHidden="0" w:uiPriority="63" w:unhideWhenUsed="0"/>
+    <w:lsdException w:name="Medium Shading 2" w:semiHidden="0" w:uiPriority="64" w:unhideWhenUsed="0"/>
+    <w:lsdException w:name="Medium List 1" w:semiHidden="0" w:uiPriority="65" w:unhideWhenUsed="0"/>
+    <w:lsdException w:name="Medium List 2" w:semiHidden="0" w:uiPriority="66" w:unhideWhenUsed="0"/>
+    <w:lsdException w:name="Medium Grid 1" w:semiHidden="0" w:uiPriority="67" w:unhideWhenUsed="0"/>
+    <w:lsdException w:name="Medium Grid 2" w:semiHidden="0" w:uiPriority="68" w:unhideWhenUsed="0"/>
+    <w:lsdException w:name="Medium Grid 3" w:semiHidden="0" w:uiPriority="69" w:unhideWhenUsed="0"/>
+    <w:lsdException w:name="Dark List" w:semiHidden="0" w:uiPriority="70" w:unhideWhenUsed="0"/>
+    <w:lsdException w:name="Colorful Shading" w:semiHidden="0" w:uiPriority="71" w:unhideWhenUsed="0"/>
+    <w:lsdException w:name="Colorful List" w:semiHidden="0" w:uiPriority="72" w:unhideWhenUsed="0"/>
+    <w:lsdException w:name="Colorful Grid" w:semiHidden="0" w:uiPriority="73" w:unhideWhenUsed="0"/>
+    <w:lsdException w:name="Light Shading Accent 1" w:semiHidden="0" w:uiPriority="60" w:unhideWhenUsed="0"/>
+    <w:lsdException w:name="Light List Accent 1" w:semiHidden="0" w:uiPriority="61" w:unhideWhenUsed="0"/>
+    <w:lsdException w:name="Light Grid Accent 1" w:semiHidden="0" w:uiPriority="62" w:unhideWhenUsed="0"/>
+    <w:lsdException w:name="Medium Shading 1 Accent 1" w:semiHidden="0" w:uiPriority="63" w:unhideWhenUsed="0"/>
+    <w:lsdException w:name="Medium Shading 2 Accent 1" w:semiHidden="0" w:uiPriority="64" w:unhideWhenUsed="0"/>
+    <w:lsdException w:name="Medium List 1 Accent 1" w:semiHidden="0" w:uiPriority="65" w:unhideWhenUsed="0"/>
+    <w:lsdException w:name="Revision" w:unhideWhenUsed="0"/>
+    <w:lsdException w:name="List Paragraph" w:semiHidden="0" w:uiPriority="34" w:unhideWhenUsed="0" w:qFormat="1"/>
+    <w:lsdException w:name="Quote" w:semiHidden="0" w:uiPriority="29" w:unhideWhenUsed="0" w:qFormat="1"/>
+    <w:lsdException w:name="Intense Quote" w:semiHidden="0" w:uiPriority="30" w:unhideWhenUsed="0" w:qFormat="1"/>
+    <w:lsdException w:name="Medium List 2 Accent 1" w:semiHidden="0" w:uiPriority="66" w:unhideWhenUsed="0"/>
+    <w:lsdException w:name="Medium Grid 1 Accent 1" w:semiHidden="0" w:uiPriority="67" w:unhideWhenUsed="0"/>
+    <w:lsdException w:name="Medium Grid 2 Accent 1" w:semiHidden="0" w:uiPriority="68" w:unhideWhenUsed="0"/>
+    <w:lsdException w:name="Medium Grid 3 Accent 1" w:semiHidden="0" w:uiPriority="69" w:unhideWhenUsed="0"/>
+    <w:lsdException w:name="Dark List Accent 1" w:semiHidden="0" w:uiPriority="70" w:unhideWhenUsed="0"/>
+    <w:lsdException w:name="Colorful Shading Accent 1" w:semiHidden="0" w:uiPriority="71" w:unhideWhenUsed="0"/>
+    <w:lsdException w:name="Colorful List Accent 1" w:semiHidden="0" w:uiPriority="72" w:unhideWhenUsed="0"/>
+    <w:lsdException w:name="Colorful Grid Accent 1" w:semiHidden="0" w:uiPriority="73" w:unhideWhenUsed="0"/>
+    <w:lsdException w:name="Light Shading Accent 2" w:semiHidden="0" w:uiPriority="60" w:unhideWhenUsed="0"/>
+    <w:lsdException w:name="Light List Accent 2" w:semiHidden="0" w:uiPriority="61" w:unhideWhenUsed="0"/>
+    <w:lsdException w:name="Light Grid Accent 2" w:semiHidden="0" w:uiPriority="62" w:unhideWhenUsed="0"/>
+    <w:lsdException w:name="Medium Shading 1 Accent 2" w:semiHidden="0" w:uiPriority="63" w:unhideWhenUsed="0"/>
+    <w:lsdException w:name="Medium Shading 2 Accent 2" w:semiHidden="0" w:uiPriority="64" w:unhideWhenUsed="0"/>
+    <w:lsdException w:name="Medium List 1 Accent 2" w:semiHidden="0" w:uiPriority="65" w:unhideWhenUsed="0"/>
+    <w:lsdException w:name="Medium List 2 Accent 2" w:semiHidden="0" w:uiPriority="66" w:unhideWhenUsed="0"/>
+    <w:lsdException w:name="Medium Grid 1 Accent 2" w:semiHidden="0" w:uiPriority="67" w:unhideWhenUsed="0"/>
+    <w:lsdException w:name="Medium Grid 2 Accent 2" w:semiHidden="0" w:uiPriority="68" w:unhideWhenUsed="0"/>
+    <w:lsdException w:name="Medium Grid 3 Accent 2" w:semiHidden="0" w:uiPriority="69" w:unhideWhenUsed="0"/>
+    <w:lsdException w:name="Dark List Accent 2" w:semiHidden="0" w:uiPriority="70" w:unhideWhenUsed="0"/>
+    <w:lsdException w:name="Colorful Shading Accent 2" w:semiHidden="0" w:uiPriority="71" w:unhideWhenUsed="0"/>
+    <w:lsdException w:name="Colorful List Accent 2" w:semiHidden="0" w:uiPriority="72" w:unhideWhenUsed="0"/>
+    <w:lsdException w:name="Colorful Grid Accent 2" w:semiHidden="0" w:uiPriority="73" w:unhideWhenUsed="0"/>
+    <w:lsdException w:name="Light Shading Accent 3" w:semiHidden="0" w:uiPriority="60" w:unhideWhenUsed="0"/>
+    <w:lsdException w:name="Light List Accent 3" w:semiHidden="0" w:uiPriority="61" w:unhideWhenUsed="0"/>
+    <w:lsdException w:name="Light Grid Accent 3" w:semiHidden="0" w:uiPriority="62" w:unhideWhenUsed="0"/>
+    <w:lsdException w:name="Medium Shading 1 Accent 3" w:semiHidden="0" w:uiPriority="63" w:unhideWhenUsed="0"/>
+    <w:lsdException w:name="Medium Shading 2 Accent 3" w:semiHidden="0" w:uiPriority="64" w:unhideWhenUsed="0"/>
+    <w:lsdException w:name="Medium List 1 Accent 3" w:semiHidden="0" w:uiPriority="65" w:unhideWhenUsed="0"/>
+    <w:lsdException w:name="Medium List 2 Accent 3" w:semiHidden="0" w:uiPriority="66" w:unhideWhenUsed="0"/>
+    <w:lsdException w:name="Medium Grid 1 Accent 3" w:semiHidden="0" w:uiPriority="67" w:unhideWhenUsed="0"/>
+    <w:lsdException w:name="Medium Grid 2 Accent 3" w:semiHidden="0" w:uiPriority="68" w:unhideWhenUsed="0"/>
+    <w:lsdException w:name="Medium Grid 3 Accent 3" w:semiHidden="0" w:uiPriority="69" w:unhideWhenUsed="0"/>
+    <w:lsdException w:name="Dark List Accent 3" w:semiHidden="0" w:uiPriority="70" w:unhideWhenUsed="0"/>
+    <w:lsdException w:name="Colorful Shading Accent 3" w:semiHidden="0" w:uiPriority="71" w:unhideWhenUsed="0"/>
+    <w:lsdException w:name="Colorful List Accent 3" w:semiHidden="0" w:uiPriority="72" w:unhideWhenUsed="0"/>
+    <w:lsdException w:name="Colorful Grid Accent 3" w:semiHidden="0" w:uiPriority="73" w:unhideWhenUsed="0"/>
+    <w:lsdException w:name="Light Shading Accent 4" w:semiHidden="0" w:uiPriority="60" w:unhideWhenUsed="0"/>
+    <w:lsdException w:name="Light List Accent 4" w:semiHidden="0" w:uiPriority="61" w:unhideWhenUsed="0"/>
+    <w:lsdException w:name="Light Grid Accent 4" w:semiHidden="0" w:uiPriority="62" w:unhideWhenUsed="0"/>
+    <w:lsdException w:name="Medium Shading 1 Accent 4" w:semiHidden="0" w:uiPriority="63" w:unhideWhenUsed="0"/>
+    <w:lsdException w:name="Medium Shading 2 Accent 4" w:semiHidden="0" w:uiPriority="64" w:unhideWhenUsed="0"/>
+    <w:lsdException w:name="Medium List 1 Accent 4" w:semiHidden="0" w:uiPriority="65" w:unhideWhenUsed="0"/>
+    <w:lsdException w:name="Medium List 2 Accent 4" w:semiHidden="0" w:uiPriority="66" w:unhideWhenUsed="0"/>
+    <w:lsdException w:name="Medium Grid 1 Accent 4" w:semiHidden="0" w:uiPriority="67" w:unhideWhenUsed="0"/>
+    <w:lsdException w:name="Medium Grid 2 Accent 4" w:semiHidden="0" w:uiPriority="68" w:unhideWhenUsed="0"/>
+    <w:lsdException w:name="Medium Grid 3 Accent 4" w:semiHidden="0" w:uiPriority="69" w:unhideWhenUsed="0"/>
+    <w:lsdException w:name="Dark List Accent 4" w:semiHidden="0" w:uiPriority="70" w:unhideWhenUsed="0"/>
+    <w:lsdException w:name="Colorful Shading Accent 4" w:semiHidden="0" w:uiPriority="71" w:unhideWhenUsed="0"/>
+    <w:lsdException w:name="Colorful List Accent 4" w:semiHidden="0" w:uiPriority="72" w:unhideWhenUsed="0"/>
+    <w:lsdException w:name="Colorful Grid Accent 4" w:semiHidden="0" w:uiPriority="73" w:unhideWhenUsed="0"/>
+    <w:lsdException w:name="Light Shading Accent 5" w:semiHidden="0" w:uiPriority="60" w:unhideWhenUsed="0"/>
+    <w:lsdException w:name="Light List Accent 5" w:semiHidden="0" w:uiPriority="61" w:unhideWhenUsed="0"/>
+    <w:lsdException w:name="Light Grid Accent 5" w:semiHidden="0" w:uiPriority="62" w:unhideWhenUsed="0"/>
+    <w:lsdException w:name="Medium Shading 1 Accent 5" w:semiHidden="0" w:uiPriority="63" w:unhideWhenUsed="0"/>
+    <w:lsdException w:name="Medium Shading 2 Accent 5" w:semiHidden="0" w:uiPriority="64" w:unhideWhenUsed="0"/>
+    <w:lsdException w:name="Medium List 1 Accent 5" w:semiHidden="0" w:uiPriority="65" w:unhideWhenUsed="0"/>
+    <w:lsdException w:name="Medium List 2 Accent 5" w:semiHidden="0" w:uiPriority="66" w:unhideWhenUsed="0"/>
+    <w:lsdException w:name="Medium Grid 1 Accent 5" w:semiHidden="0" w:uiPriority="67" w:unhideWhenUsed="0"/>
+    <w:lsdException w:name="Medium Grid 2 Accent 5" w:semiHidden="0" w:uiPriority="68" w:unhideWhenUsed="0"/>
+    <w:lsdException w:name="Medium Grid 3 Accent 5" w:semiHidden="0" w:uiPriority="69" w:unhideWhenUsed="0"/>
+    <w:lsdException w:name="Dark List Accent 5" w:semiHidden="0" w:uiPriority="70" w:unhideWhenUsed="0"/>
+    <w:lsdException w:name="Colorful Shading Accent 5" w:semiHidden="0" w:uiPriority="71" w:unhideWhenUsed="0"/>
+    <w:lsdException w:name="Colorful List Accent 5" w:semiHidden="0" w:uiPriority="72" w:unhideWhenUsed="0"/>
+    <w:lsdException w:name="Colorful Grid Accent 5" w:semiHidden="0" w:uiPriority="73" w:unhideWhenUsed="0"/>
+    <w:lsdException w:name="Light Shading Accent 6" w:semiHidden="0" w:uiPriority="60" w:unhideWhenUsed="0"/>
+    <w:lsdException w:name="Light List Accent 6" w:semiHidden="0" w:uiPriority="61" w:unhideWhenUsed="0"/>
+    <w:lsdException w:name="Light Grid Accent 6" w:semiHidden="0" w:uiPriority="62" w:unhideWhenUsed="0"/>
+    <w:lsdException w:name="Medium Shading 1 Accent 6" w:semiHidden="0" w:uiPriority="63" w:unhideWhenUsed="0"/>
+    <w:lsdException w:name="Medium Shading 2 Accent 6" w:semiHidden="0" w:uiPriority="64" w:unhideWhenUsed="0"/>
+    <w:lsdException w:name="Medium List 1 Accent 6" w:semiHidden="0" w:uiPriority="65" w:unhideWhenUsed="0"/>
+    <w:lsdException w:name="Medium List 2 Accent 6" w:semiHidden="0" w:uiPriority="66" w:unhideWhenUsed="0"/>
+    <w:lsdException w:name="Medium Grid 1 Accent 6" w:semiHidden="0" w:uiPriority="67" w:unhideWhenUsed="0"/>
+    <w:lsdException w:name="Medium Grid 2 Accent 6" w:semiHidden="0" w:uiPriority="68" w:unhideWhenUsed="0"/>
+    <w:lsdException w:name="Medium Grid 3 Accent 6" w:semiHidden="0" w:uiPriority="69" w:unhideWhenUsed="0"/>
+    <w:lsdException w:name="Dark List Accent 6" w:semiHidden="0" w:uiPriority="70" w:unhideWhenUsed="0"/>
+    <w:lsdException w:name="Colorful Shading Accent 6" w:semiHidden="0" w:uiPriority="71" w:unhideWhenUsed="0"/>
+    <w:lsdException w:name="Colorful List Accent 6" w:semiHidden="0" w:uiPriority="72" w:unhideWhenUsed="0"/>
+    <w:lsdException w:name="Colorful Grid Accent 6" w:semiHidden="0" w:uiPriority="73" w:unhideWhenUsed="0"/>
+    <w:lsdException w:name="Subtle Emphasis" w:semiHidden="0" w:uiPriority="19" w:unhideWhenUsed="0" w:qFormat="1"/>
+    <w:lsdException w:name="Intense Emphasis" w:semiHidden="0" w:uiPriority="21" w:unhideWhenUsed="0" w:qFormat="1"/>
+    <w:lsdException w:name="Subtle Reference" w:semiHidden="0" w:uiPriority="31" w:unhideWhenUsed="0" w:qFormat="1"/>
+    <w:lsdException w:name="Intense Reference" w:semiHidden="0" w:uiPriority="32" w:unhideWhenUsed="0" w:qFormat="1"/>
+    <w:lsdException w:name="Book Title" w:semiHidden="0" w:uiPriority="33" w:unhideWhenUsed="0" w:qFormat="1"/>
+    <w:lsdException w:name="Bibliography" w:uiPriority="37"/>
+    <w:lsdException w:name="TOC Heading" w:uiPriority="39" w:qFormat="1"/>
+  </w:latentStyles>
+  <w:style w:type="paragraph" w:default="1" w:styleId="Normal">
+    <w:name w:val="Normal"/>
+    <w:qFormat/>
+    <w:rPr>
+      <w:lang w:val="en-GB"/>
+    </w:rPr>
+  </w:style>
+  <w:style w:type="character" w:default="1" w:styleId="DefaultParagraphFont">
+    <w:name w:val="Default Paragraph Font"/>
+    <w:uiPriority w:val="1"/>
+    <w:semiHidden/>
+    <w:unhideWhenUsed/>
+  </w:style>
+  <w:style w:type="table" w:default="1" w:styleId="TableNormal">
+    <w:name w:val="Normal Table"/>
+    <w:uiPriority w:val="99"/>
+    <w:semiHidden/>
+    <w:unhideWhenUsed/>
+    <w:tblPr>
+      <w:tblInd w:w="0" w:type="dxa"/>
+      <w:tblCellMar>
+        <w:top w:w="0" w:type="dxa"/>
+        <w:left w:w="108" w:type="dxa"/>
+        <w:bottom w:w="0" w:type="dxa"/>
+        <w:right w:w="108" w:type="dxa"/>
+      </w:tblCellMar>
+    </w:tblPr>
+  </w:style>
+  <w:style w:type="numbering" w:default="1" w:styleId="NoList">
+    <w:name w:val="No List"/>
+    <w:uiPriority w:val="99"/>
+    <w:semiHidden/>
+    <w:unhideWhenUsed/>
+  </w:style>
+  <w:style w:type="paragraph" w:customStyle="1" w:styleId="segoeui">
+    <w:name w:val="segoe ui"/>
+    <w:basedOn w:val="NoSpacing"/>
+    <w:link w:val="segoeuiChar"/>
+    <w:qFormat/>
+    <w:rsid w:val="00FC0DDB"/>
+    <w:rPr>
+      <w:rFonts w:ascii="Segoe UI" w:hAnsi="Segoe UI"/>
+      <w:sz w:val="21"/>
+    </w:rPr>
+  </w:style>
+  <w:style w:type="character" w:customStyle="1" w:styleId="segoeuiChar">
+    <w:name w:val="segoe ui Char"/>
+    <w:basedOn w:val="DefaultParagraphFont"/>
+    <w:link w:val="segoeui"/>
+    <w:rsid w:val="00FC0DDB"/>
+    <w:rPr>
+      <w:rFonts w:ascii="Segoe UI" w:hAnsi="Segoe UI"/>
+      <w:sz w:val="21"/>
+    </w:rPr>
+  </w:style>
+  <w:style w:type="paragraph" w:styleId="NoSpacing">
+    <w:name w:val="No Spacing"/>
+    <w:uiPriority w:val="1"/>
+    <w:qFormat/>
+    <w:rsid w:val="00FC0DDB"/>
+    <w:pPr>
+      <w:spacing w:after="0" w:line="240" w:lineRule="auto"/>
+    </w:pPr>
+  </w:style>
+  <w:style w:type="paragraph" w:customStyle="1" w:styleId="segoe">
+    <w:name w:val="segoe"/>
+    <w:basedOn w:val="Header"/>
+    <w:link w:val="segoeChar"/>
+    <w:qFormat/>
+    <w:rsid w:val="00455BB0"/>
+    <w:pPr>
+      <w:tabs>
+        <w:tab w:val="clear" w:pos="4419"/>
+        <w:tab w:val="clear" w:pos="8838"/>
+        <w:tab w:val="center" w:pos="4680"/>
+        <w:tab w:val="right" w:pos="9360"/>
+      </w:tabs>
+    </w:pPr>
+    <w:rPr>
+      <w:rFonts w:ascii="Segoe UI" w:hAnsi="Segoe UI" w:cs="Segoe UI"/>
+      <w:sz w:val="21"/>
+      <w:szCs w:val="21"/>
+    </w:rPr>
+  </w:style>
+  <w:style w:type="character" w:customStyle="1" w:styleId="segoeChar">
+    <w:name w:val="segoe Char"/>
+    <w:basedOn w:val="HeaderChar"/>
+    <w:link w:val="segoe"/>
+    <w:rsid w:val="00455BB0"/>
+    <w:rPr>
+      <w:rFonts w:ascii="Segoe UI" w:hAnsi="Segoe UI" w:cs="Segoe UI"/>
+      <w:sz w:val="21"/>
+      <w:szCs w:val="21"/>
+    </w:rPr>
+  </w:style>
+  <w:style w:type="paragraph" w:styleId="Header">
+    <w:name w:val="header"/>
+    <w:basedOn w:val="Normal"/>
+    <w:link w:val="HeaderChar"/>
+    <w:uiPriority w:val="99"/>
+    <w:semiHidden/>
+    <w:unhideWhenUsed/>
+    <w:rsid w:val="00455BB0"/>
+    <w:pPr>
+      <w:tabs>
+        <w:tab w:val="center" w:pos="4419"/>
+        <w:tab w:val="right" w:pos="8838"/>
+      </w:tabs>
+      <w:spacing w:after="0" w:line="240" w:lineRule="auto"/>
+    </w:pPr>
+  </w:style>
+  <w:style w:type="character" w:customStyle="1" w:styleId="HeaderChar">
+    <w:name w:val="Header Char"/>
+    <w:basedOn w:val="DefaultParagraphFont"/>
+    <w:link w:val="Header"/>
+    <w:uiPriority w:val="99"/>
+    <w:semiHidden/>
+    <w:rsid w:val="00455BB0"/>
+  </w:style>
+</w:styles>
+</file>
+
+<file path=word/stylesWithEffects.xml><?xml version="1.0" encoding="utf-8"?>
+<w:styles xmlns:wpc="http://schemas.microsoft.com/office/word/2010/wordprocessingCanvas" xmlns:mc="http://schemas.openxmlformats.org/markup-compatibility/2006" xmlns:o="urn:schemas-microsoft-com:office:office" xmlns:r="http://schemas.openxmlformats.org/officeDocument/2006/relationships" xmlns:m="http://schemas.openxmlformats.org/officeDocument/2006/math" xmlns:v="urn:schemas-microsoft-com:vml" xmlns:wp14="http://schemas.microsoft.com/office/word/2010/wordprocessingDrawing" xmlns:wp="http://schemas.openxmlformats.org/drawingml/2006/wordprocessingDrawing" xmlns:w10="urn:schemas-microsoft-com:office:word" xmlns:w="http://schemas.openxmlformats.org/wordprocessingml/2006/main" xmlns:w14="http://schemas.microsoft.com/office/word/2010/wordml" xmlns:wpg="http://schemas.microsoft.com/office/word/2010/wordprocessingGroup" xmlns:wpi="http://schemas.microsoft.com/office/word/2010/wordprocessingInk" xmlns:wne="http://schemas.microsoft.com/office/word/2006/wordml" xmlns:wps="http://schemas.microsoft.com/office/word/2010/wordprocessingShape" mc:Ignorable="w14 wp14">
+  <w:docDefaults>
+    <w:rPrDefault>
+      <w:rPr>
+        <w:rFonts w:asciiTheme="minorHAnsi" w:eastAsiaTheme="minorEastAsia" w:hAnsiTheme="minorHAnsi" w:cstheme="minorBidi"/>
+        <w:sz w:val="22"/>
+        <w:szCs w:val="22"/>
+        <w:lang w:val="en-US" w:eastAsia="ja-JP" w:bidi="ar-SA"/>
+      </w:rPr>
+    </w:rPrDefault>
+    <w:pPrDefault>
+      <w:pPr>
+        <w:spacing w:after="160" w:line="259" w:lineRule="auto"/>
+      </w:pPr>
+    </w:pPrDefault>
+  </w:docDefaults>
+  <w:latentStyles w:defLockedState="0" w:defUIPriority="99" w:defSemiHidden="1" w:defUnhideWhenUsed="1" w:defQFormat="0" w:count="267">
+    <w:lsdException w:name="Normal" w:semiHidden="0" w:uiPriority="0" w:unhideWhenUsed="0" w:qFormat="1"/>
+    <w:lsdException w:name="heading 1" w:semiHidden="0" w:uiPriority="9" w:unhideWhenUsed="0" w:qFormat="1"/>
+    <w:lsdException w:name="heading 2" w:uiPriority="9" w:qFormat="1"/>
+    <w:lsdException w:name="heading 3" w:uiPriority="9" w:qFormat="1"/>
+    <w:lsdException w:name="heading 4" w:uiPriority="9" w:qFormat="1"/>
+    <w:lsdException w:name="heading 5" w:uiPriority="9" w:qFormat="1"/>
+    <w:lsdException w:name="heading 6" w:uiPriority="9" w:qFormat="1"/>
+    <w:lsdException w:name="heading 7" w:uiPriority="9" w:qFormat="1"/>
+    <w:lsdException w:name="heading 8" w:uiPriority="9" w:qFormat="1"/>
+    <w:lsdException w:name="heading 9" w:uiPriority="9" w:qFormat="1"/>
+    <w:lsdException w:name="toc 1" w:uiPriority="39"/>
+    <w:lsdException w:name="toc 2" w:uiPriority="39"/>
+    <w:lsdException w:name="toc 3" w:uiPriority="39"/>
+    <w:lsdException w:name="toc 4" w:uiPriority="39"/>
+    <w:lsdException w:name="toc 5" w:uiPriority="39"/>
+    <w:lsdException w:name="toc 6" w:uiPriority="39"/>
+    <w:lsdException w:name="toc 7" w:uiPriority="39"/>
+    <w:lsdException w:name="toc 8" w:uiPriority="39"/>
+    <w:lsdException w:name="toc 9" w:uiPriority="39"/>
+    <w:lsdException w:name="caption" w:uiPriority="35" w:qFormat="1"/>
+    <w:lsdException w:name="Title" w:semiHidden="0" w:uiPriority="10" w:unhideWhenUsed="0" w:qFormat="1"/>
+    <w:lsdException w:name="Default Paragraph Font" w:uiPriority="1"/>
+    <w:lsdException w:name="Subtitle" w:semiHidden="0" w:uiPriority="11" w:unhideWhenUsed="0" w:qFormat="1"/>
+    <w:lsdException w:name="Strong" w:semiHidden="0" w:uiPriority="22" w:unhideWhenUsed="0" w:qFormat="1"/>
+    <w:lsdException w:name="Emphasis" w:semiHidden="0" w:uiPriority="20" w:unhideWhenUsed="0" w:qFormat="1"/>
+    <w:lsdException w:name="Table Grid" w:semiHidden="0" w:uiPriority="39" w:unhideWhenUsed="0"/>
+    <w:lsdException w:name="Placeholder Text" w:unhideWhenUsed="0"/>
+    <w:lsdException w:name="No Spacing" w:semiHidden="0" w:uiPriority="1" w:unhideWhenUsed="0" w:qFormat="1"/>
+    <w:lsdException w:name="Light Shading" w:semiHidden="0" w:uiPriority="60" w:unhideWhenUsed="0"/>
+    <w:lsdException w:name="Light List" w:semiHidden="0" w:uiPriority="61" w:unhideWhenUsed="0"/>
+    <w:lsdException w:name="Light Grid" w:semiHidden="0" w:uiPriority="62" w:unhideWhenUsed="0"/>
+    <w:lsdException w:name="Medium Shading 1" w:semiHidden="0" w:uiPriority="63" w:unhideWhenUsed="0"/>
+    <w:lsdException w:name="Medium Shading 2" w:semiHidden="0" w:uiPriority="64" w:unhideWhenUsed="0"/>
+    <w:lsdException w:name="Medium List 1" w:semiHidden="0" w:uiPriority="65" w:unhideWhenUsed="0"/>
+    <w:lsdException w:name="Medium List 2" w:semiHidden="0" w:uiPriority="66" w:unhideWhenUsed="0"/>
+    <w:lsdException w:name="Medium Grid 1" w:semiHidden="0" w:uiPriority="67" w:unhideWhenUsed="0"/>
+    <w:lsdException w:name="Medium Grid 2" w:semiHidden="0" w:uiPriority="68" w:unhideWhenUsed="0"/>
+    <w:lsdException w:name="Medium Grid 3" w:semiHidden="0" w:uiPriority="69" w:unhideWhenUsed="0"/>
+    <w:lsdException w:name="Dark List" w:semiHidden="0" w:uiPriority="70" w:unhideWhenUsed="0"/>
+    <w:lsdException w:name="Colorful Shading" w:semiHidden="0" w:uiPriority="71" w:unhideWhenUsed="0"/>
+    <w:lsdException w:name="Colorful List" w:semiHidden="0" w:uiPriority="72" w:unhideWhenUsed="0"/>
+    <w:lsdException w:name="Colorful Grid" w:semiHidden="0" w:uiPriority="73" w:unhideWhenUsed="0"/>
+    <w:lsdException w:name="Light Shading Accent 1" w:semiHidden="0" w:uiPriority="60" w:unhideWhenUsed="0"/>
+    <w:lsdException w:name="Light List Accent 1" w:semiHidden="0" w:uiPriority="61" w:unhideWhenUsed="0"/>
+    <w:lsdException w:name="Light Grid Accent 1" w:semiHidden="0" w:uiPriority="62" w:unhideWhenUsed="0"/>
+    <w:lsdException w:name="Medium Shading 1 Accent 1" w:semiHidden="0" w:uiPriority="63" w:unhideWhenUsed="0"/>
+    <w:lsdException w:name="Medium Shading 2 Accent 1" w:semiHidden="0" w:uiPriority="64" w:unhideWhenUsed="0"/>
+    <w:lsdException w:name="Medium List 1 Accent 1" w:semiHidden="0" w:uiPriority="65" w:unhideWhenUsed="0"/>
+    <w:lsdException w:name="Revision" w:unhideWhenUsed="0"/>
+    <w:lsdException w:name="List Paragraph" w:semiHidden="0" w:uiPriority="34" w:unhideWhenUsed="0" w:qFormat="1"/>
+    <w:lsdException w:name="Quote" w:semiHidden="0" w:uiPriority="29" w:unhideWhenUsed="0" w:qFormat="1"/>
+    <w:lsdException w:name="Intense Quote" w:semiHidden="0" w:uiPriority="30" w:unhideWhenUsed="0" w:qFormat="1"/>
+    <w:lsdException w:name="Medium List 2 Accent 1" w:semiHidden="0" w:uiPriority="66" w:unhideWhenUsed="0"/>
+    <w:lsdException w:name="Medium Grid 1 Accent 1" w:semiHidden="0" w:uiPriority="67" w:unhideWhenUsed="0"/>
+    <w:lsdException w:name="Medium Grid 2 Accent 1" w:semiHidden="0" w:uiPriority="68" w:unhideWhenUsed="0"/>
+    <w:lsdException w:name="Medium Grid 3 Accent 1" w:semiHidden="0" w:uiPriority="69" w:unhideWhenUsed="0"/>
+    <w:lsdException w:name="Dark List Accent 1" w:semiHidden="0" w:uiPriority="70" w:unhideWhenUsed="0"/>
+    <w:lsdException w:name="Colorful Shading Accent 1" w:semiHidden="0" w:uiPriority="71" w:unhideWhenUsed="0"/>
+    <w:lsdException w:name="Colorful List Accent 1" w:semiHidden="0" w:uiPriority="72" w:unhideWhenUsed="0"/>
+    <w:lsdException w:name="Colorful Grid Accent 1" w:semiHidden="0" w:uiPriority="73" w:unhideWhenUsed="0"/>
+    <w:lsdException w:name="Light Shading Accent 2" w:semiHidden="0" w:uiPriority="60" w:unhideWhenUsed="0"/>
+    <w:lsdException w:name="Light List Accent 2" w:semiHidden="0" w:uiPriority="61" w:unhideWhenUsed="0"/>
+    <w:lsdException w:name="Light Grid Accent 2" w:semiHidden="0" w:uiPriority="62" w:unhideWhenUsed="0"/>
+    <w:lsdException w:name="Medium Shading 1 Accent 2" w:semiHidden="0" w:uiPriority="63" w:unhideWhenUsed="0"/>
+    <w:lsdException w:name="Medium Shading 2 Accent 2" w:semiHidden="0" w:uiPriority="64" w:unhideWhenUsed="0"/>
+    <w:lsdException w:name="Medium List 1 Accent 2" w:semiHidden="0" w:uiPriority="65" w:unhideWhenUsed="0"/>
+    <w:lsdException w:name="Medium List 2 Accent 2" w:semiHidden="0" w:uiPriority="66" w:unhideWhenUsed="0"/>
+    <w:lsdException w:name="Medium Grid 1 Accent 2" w:semiHidden="0" w:uiPriority="67" w:unhideWhenUsed="0"/>
+    <w:lsdException w:name="Medium Grid 2 Accent 2" w:semiHidden="0" w:uiPriority="68" w:unhideWhenUsed="0"/>
+    <w:lsdException w:name="Medium Grid 3 Accent 2" w:semiHidden="0" w:uiPriority="69" w:unhideWhenUsed="0"/>
+    <w:lsdException w:name="Dark List Accent 2" w:semiHidden="0" w:uiPriority="70" w:unhideWhenUsed="0"/>
+    <w:lsdException w:name="Colorful Shading Accent 2" w:semiHidden="0" w:uiPriority="71" w:unhideWhenUsed="0"/>
+    <w:lsdException w:name="Colorful List Accent 2" w:semiHidden="0" w:uiPriority="72" w:unhideWhenUsed="0"/>
+    <w:lsdException w:name="Colorful Grid Accent 2" w:semiHidden="0" w:uiPriority="73" w:unhideWhenUsed="0"/>
+    <w:lsdException w:name="Light Shading Accent 3" w:semiHidden="0" w:uiPriority="60" w:unhideWhenUsed="0"/>
+    <w:lsdException w:name="Light List Accent 3" w:semiHidden="0" w:uiPriority="61" w:unhideWhenUsed="0"/>
+    <w:lsdException w:name="Light Grid Accent 3" w:semiHidden="0" w:uiPriority="62" w:unhideWhenUsed="0"/>
+    <w:lsdException w:name="Medium Shading 1 Accent 3" w:semiHidden="0" w:uiPriority="63" w:unhideWhenUsed="0"/>
+    <w:lsdException w:name="Medium Shading 2 Accent 3" w:semiHidden="0" w:uiPriority="64" w:unhideWhenUsed="0"/>
+    <w:lsdException w:name="Medium List 1 Accent 3" w:semiHidden="0" w:uiPriority="65" w:unhideWhenUsed="0"/>
+    <w:lsdException w:name="Medium List 2 Accent 3" w:semiHidden="0" w:uiPriority="66" w:unhideWhenUsed="0"/>
+    <w:lsdException w:name="Medium Grid 1 Accent 3" w:semiHidden="0" w:uiPriority="67" w:unhideWhenUsed="0"/>
+    <w:lsdException w:name="Medium Grid 2 Accent 3" w:semiHidden="0" w:uiPriority="68" w:unhideWhenUsed="0"/>
+    <w:lsdException w:name="Medium Grid 3 Accent 3" w:semiHidden="0" w:uiPriority="69" w:unhideWhenUsed="0"/>
+    <w:lsdException w:name="Dark List Accent 3" w:semiHidden="0" w:uiPriority="70" w:unhideWhenUsed="0"/>
+    <w:lsdException w:name="Colorful Shading Accent 3" w:semiHidden="0" w:uiPriority="71" w:unhideWhenUsed="0"/>
+    <w:lsdException w:name="Colorful List Accent 3" w:semiHidden="0" w:uiPriority="72" w:unhideWhenUsed="0"/>
+    <w:lsdException w:name="Colorful Grid Accent 3" w:semiHidden="0" w:uiPriority="73" w:unhideWhenUsed="0"/>
+    <w:lsdException w:name="Light Shading Accent 4" w:semiHidden="0" w:uiPriority="60" w:unhideWhenUsed="0"/>
+    <w:lsdException w:name="Light List Accent 4" w:semiHidden="0" w:uiPriority="61" w:unhideWhenUsed="0"/>
+    <w:lsdException w:name="Light Grid Accent 4" w:semiHidden="0" w:uiPriority="62" w:unhideWhenUsed="0"/>
+    <w:lsdException w:name="Medium Shading 1 Accent 4" w:semiHidden="0" w:uiPriority="63" w:unhideWhenUsed="0"/>
+    <w:lsdException w:name="Medium Shading 2 Accent 4" w:semiHidden="0" w:uiPriority="64" w:unhideWhenUsed="0"/>
+    <w:lsdException w:name="Medium List 1 Accent 4" w:semiHidden="0" w:uiPriority="65" w:unhideWhenUsed="0"/>
+    <w:lsdException w:name="Medium List 2 Accent 4" w:semiHidden="0" w:uiPriority="66" w:unhideWhenUsed="0"/>
+    <w:lsdException w:name="Medium Grid 1 Accent 4" w:semiHidden="0" w:uiPriority="67" w:unhideWhenUsed="0"/>
+    <w:lsdException w:name="Medium Grid 2 Accent 4" w:semiHidden="0" w:uiPriority="68" w:unhideWhenUsed="0"/>
+    <w:lsdException w:name="Medium Grid 3 Accent 4" w:semiHidden="0" w:uiPriority="69" w:unhideWhenUsed="0"/>
+    <w:lsdException w:name="Dark List Accent 4" w:semiHidden="0" w:uiPriority="70" w:unhideWhenUsed="0"/>
+    <w:lsdException w:name="Colorful Shading Accent 4" w:semiHidden="0" w:uiPriority="71" w:unhideWhenUsed="0"/>
+    <w:lsdException w:name="Colorful List Accent 4" w:semiHidden="0" w:uiPriority="72" w:unhideWhenUsed="0"/>
+    <w:lsdException w:name="Colorful Grid Accent 4" w:semiHidden="0" w:uiPriority="73" w:unhideWhenUsed="0"/>
+    <w:lsdException w:name="Light Shading Accent 5" w:semiHidden="0" w:uiPriority="60" w:unhideWhenUsed="0"/>
+    <w:lsdException w:name="Light List Accent 5" w:semiHidden="0" w:uiPriority="61" w:unhideWhenUsed="0"/>
+    <w:lsdException w:name="Light Grid Accent 5" w:semiHidden="0" w:uiPriority="62" w:unhideWhenUsed="0"/>
+    <w:lsdException w:name="Medium Shading 1 Accent 5" w:semiHidden="0" w:uiPriority="63" w:unhideWhenUsed="0"/>
+    <w:lsdException w:name="Medium Shading 2 Accent 5" w:semiHidden="0" w:uiPriority="64" w:unhideWhenUsed="0"/>
+    <w:lsdException w:name="Medium List 1 Accent 5" w:semiHidden="0" w:uiPriority="65" w:unhideWhenUsed="0"/>
+    <w:lsdException w:name="Medium List 2 Accent 5" w:semiHidden="0" w:uiPriority="66" w:unhideWhenUsed="0"/>
+    <w:lsdException w:name="Medium Grid 1 Accent 5" w:semiHidden="0" w:uiPriority="67" w:unhideWhenUsed="0"/>
+    <w:lsdException w:name="Medium Grid 2 Accent 5" w:semiHidden="0" w:uiPriority="68" w:unhideWhenUsed="0"/>
+    <w:lsdException w:name="Medium Grid 3 Accent 5" w:semiHidden="0" w:uiPriority="69" w:unhideWhenUsed="0"/>
+    <w:lsdException w:name="Dark List Accent 5" w:semiHidden="0" w:uiPriority="70" w:unhideWhenUsed="0"/>
+    <w:lsdException w:name="Colorful Shading Accent 5" w:semiHidden="0" w:uiPriority="71" w:unhideWhenUsed="0"/>
+    <w:lsdException w:name="Colorful List Accent 5" w:semiHidden="0" w:uiPriority="72" w:unhideWhenUsed="0"/>
+    <w:lsdException w:name="Colorful Grid Accent 5" w:semiHidden="0" w:uiPriority="73" w:unhideWhenUsed="0"/>
+    <w:lsdException w:name="Light Shading Accent 6" w:semiHidden="0" w:uiPriority="60" w:unhideWhenUsed="0"/>
+    <w:lsdException w:name="Light List Accent 6" w:semiHidden="0" w:uiPriority="61" w:unhideWhenUsed="0"/>
+    <w:lsdException w:name="Light Grid Accent 6" w:semiHidden="0" w:uiPriority="62" w:unhideWhenUsed="0"/>
+    <w:lsdException w:name="Medium Shading 1 Accent 6" w:semiHidden="0" w:uiPriority="63" w:unhideWhenUsed="0"/>
+    <w:lsdException w:name="Medium Shading 2 Accent 6" w:semiHidden="0" w:uiPriority="64" w:unhideWhenUsed="0"/>
+    <w:lsdException w:name="Medium List 1 Accent 6" w:semiHidden="0" w:uiPriority="65" w:unhideWhenUsed="0"/>
+    <w:lsdException w:name="Medium List 2 Accent 6" w:semiHidden="0" w:uiPriority="66" w:unhideWhenUsed="0"/>
+    <w:lsdException w:name="Medium Grid 1 Accent 6" w:semiHidden="0" w:uiPriority="67" w:unhideWhenUsed="0"/>
+    <w:lsdException w:name="Medium Grid 2 Accent 6" w:semiHidden="0" w:uiPriority="68" w:unhideWhenUsed="0"/>
+    <w:lsdException w:name="Medium Grid 3 Accent 6" w:semiHidden="0" w:uiPriority="69" w:unhideWhenUsed="0"/>
+    <w:lsdException w:name="Dark List Accent 6" w:semiHidden="0" w:uiPriority="70" w:unhideWhenUsed="0"/>
+    <w:lsdException w:name="Colorful Shading Accent 6" w:semiHidden="0" w:uiPriority="71" w:unhideWhenUsed="0"/>
+    <w:lsdException w:name="Colorful List Accent 6" w:semiHidden="0" w:uiPriority="72" w:unhideWhenUsed="0"/>
+    <w:lsdException w:name="Colorful Grid Accent 6" w:semiHidden="0" w:uiPriority="73" w:unhideWhenUsed="0"/>
+    <w:lsdException w:name="Subtle Emphasis" w:semiHidden="0" w:uiPriority="19" w:unhideWhenUsed="0" w:qFormat="1"/>
+    <w:lsdException w:name="Intense Emphasis" w:semiHidden="0" w:uiPriority="21" w:unhideWhenUsed="0" w:qFormat="1"/>
+    <w:lsdException w:name="Subtle Reference" w:semiHidden="0" w:uiPriority="31" w:unhideWhenUsed="0" w:qFormat="1"/>
+    <w:lsdException w:name="Intense Reference" w:semiHidden="0" w:uiPriority="32" w:unhideWhenUsed="0" w:qFormat="1"/>
+    <w:lsdException w:name="Book Title" w:semiHidden="0" w:uiPriority="33" w:unhideWhenUsed="0" w:qFormat="1"/>
+    <w:lsdException w:name="Bibliography" w:uiPriority="37"/>
+    <w:lsdException w:name="TOC Heading" w:uiPriority="39" w:qFormat="1"/>
   </w:latentStyles>
   <w:style w:type="paragraph" w:default="1" w:styleId="Normal">
     <w:name w:val="Normal"/>
@@ -1168,7 +1236,7 @@
   <a:extraClrSchemeLst/>
   <a:extLst>
     <a:ext uri="{05A4C25C-085E-4340-85A3-A5531E510DB2}">
-      <thm15:themeFamily xmlns:thm15="http://schemas.microsoft.com/office/thememl/2012/main" name="Office Theme" id="{62F939B6-93AF-4DB8-9C6B-D6C7DFDC589F}" vid="{4A3C46E8-61CC-4603-A589-7422A47A8E4A}"/>
+      <thm15:themeFamily xmlns:thm15="http://schemas.microsoft.com/office/thememl/2012/main" xmlns="" name="Office Theme" id="{62F939B6-93AF-4DB8-9C6B-D6C7DFDC589F}" vid="{4A3C46E8-61CC-4603-A589-7422A47A8E4A}"/>
     </a:ext>
   </a:extLst>
 </a:theme>

</xml_diff>